<commit_message>
Upload Dokumentation 1. Iteration
</commit_message>
<xml_diff>
--- a/Dokumentation/3D-Mouse_Doku.docx
+++ b/Dokumentation/3D-Mouse_Doku.docx
@@ -56,7 +56,7 @@
           <w:lang w:eastAsia="de-AT"/>
         </w:rPr>
         <w:drawing>
-          <wp:anchor distT="0" distB="0" distL="114300" distR="114300" simplePos="0" relativeHeight="251659264" behindDoc="0" locked="0" layoutInCell="1" allowOverlap="1" wp14:anchorId="581BCDB3" wp14:editId="3DAF2006">
+          <wp:anchor distT="0" distB="0" distL="114300" distR="114300" simplePos="0" relativeHeight="251659264" behindDoc="0" locked="0" layoutInCell="1" allowOverlap="1" wp14:anchorId="2261A3EA" wp14:editId="16DA0D18">
             <wp:simplePos x="0" y="0"/>
             <wp:positionH relativeFrom="margin">
               <wp:align>center</wp:align>
@@ -349,7 +349,7 @@
         <mc:AlternateContent>
           <mc:Choice Requires="wps">
             <w:drawing>
-              <wp:anchor distT="45720" distB="45720" distL="114300" distR="114300" simplePos="0" relativeHeight="251664384" behindDoc="1" locked="0" layoutInCell="1" allowOverlap="1" wp14:anchorId="54B9BA4C" wp14:editId="742CE7CC">
+              <wp:anchor distT="45720" distB="45720" distL="114300" distR="114300" simplePos="0" relativeHeight="251664384" behindDoc="1" locked="0" layoutInCell="1" allowOverlap="1" wp14:anchorId="46351754" wp14:editId="7DCCC189">
                 <wp:simplePos x="0" y="0"/>
                 <wp:positionH relativeFrom="margin">
                   <wp:align>center</wp:align>
@@ -453,7 +453,7 @@
           </mc:Choice>
           <mc:Fallback>
             <w:pict>
-              <v:shapetype w14:anchorId="54B9BA4C" id="_x0000_t202" coordsize="21600,21600" o:spt="202" path="m,l,21600r21600,l21600,xe">
+              <v:shapetype w14:anchorId="46351754" id="_x0000_t202" coordsize="21600,21600" o:spt="202" path="m,l,21600r21600,l21600,xe">
                 <v:stroke joinstyle="miter"/>
                 <v:path gradientshapeok="t" o:connecttype="rect"/>
               </v:shapetype>
@@ -525,7 +525,7 @@
         <mc:AlternateContent>
           <mc:Choice Requires="wps">
             <w:drawing>
-              <wp:anchor distT="45720" distB="45720" distL="114300" distR="114300" simplePos="0" relativeHeight="251666432" behindDoc="1" locked="0" layoutInCell="1" allowOverlap="1" wp14:anchorId="510A4819" wp14:editId="127CB4B6">
+              <wp:anchor distT="45720" distB="45720" distL="114300" distR="114300" simplePos="0" relativeHeight="251666432" behindDoc="1" locked="0" layoutInCell="1" allowOverlap="1" wp14:anchorId="3329A4AC" wp14:editId="5F9F36B8">
                 <wp:simplePos x="0" y="0"/>
                 <wp:positionH relativeFrom="margin">
                   <wp:align>right</wp:align>
@@ -651,7 +651,7 @@
           </mc:Choice>
           <mc:Fallback>
             <w:pict>
-              <v:shape w14:anchorId="510A4819" id="_x0000_s1027" type="#_x0000_t202" style="position:absolute;left:0;text-align:left;margin-left:47.05pt;margin-top:30.35pt;width:98.25pt;height:25.5pt;z-index:-251650048;visibility:visible;mso-wrap-style:square;mso-width-percent:0;mso-height-percent:0;mso-wrap-distance-left:9pt;mso-wrap-distance-top:3.6pt;mso-wrap-distance-right:9pt;mso-wrap-distance-bottom:3.6pt;mso-position-horizontal:right;mso-position-horizontal-relative:margin;mso-position-vertical:absolute;mso-position-vertical-relative:text;mso-width-percent:0;mso-height-percent:0;mso-width-relative:margin;mso-height-relative:margin;v-text-anchor:top" o:gfxdata="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" stroked="f">
+              <v:shape w14:anchorId="3329A4AC" id="_x0000_s1027" type="#_x0000_t202" style="position:absolute;left:0;text-align:left;margin-left:47.05pt;margin-top:30.35pt;width:98.25pt;height:25.5pt;z-index:-251650048;visibility:visible;mso-wrap-style:square;mso-width-percent:0;mso-height-percent:0;mso-wrap-distance-left:9pt;mso-wrap-distance-top:3.6pt;mso-wrap-distance-right:9pt;mso-wrap-distance-bottom:3.6pt;mso-position-horizontal:right;mso-position-horizontal-relative:margin;mso-position-vertical:absolute;mso-position-vertical-relative:text;mso-width-percent:0;mso-height-percent:0;mso-width-relative:margin;mso-height-relative:margin;v-text-anchor:top" o:gfxdata="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" stroked="f">
                 <v:textbox>
                   <w:txbxContent>
                     <w:p>
@@ -741,7 +741,7 @@
         <mc:AlternateContent>
           <mc:Choice Requires="wps">
             <w:drawing>
-              <wp:anchor distT="45720" distB="45720" distL="114300" distR="114300" simplePos="0" relativeHeight="251661312" behindDoc="1" locked="0" layoutInCell="1" allowOverlap="1" wp14:anchorId="0C91766D" wp14:editId="4378F144">
+              <wp:anchor distT="45720" distB="45720" distL="114300" distR="114300" simplePos="0" relativeHeight="251661312" behindDoc="1" locked="0" layoutInCell="1" allowOverlap="1" wp14:anchorId="7A0321AF" wp14:editId="6530258B">
                 <wp:simplePos x="0" y="0"/>
                 <wp:positionH relativeFrom="margin">
                   <wp:align>left</wp:align>
@@ -820,7 +820,7 @@
           </mc:Choice>
           <mc:Fallback>
             <w:pict>
-              <v:shape w14:anchorId="0C91766D" id="_x0000_s1028" type="#_x0000_t202" style="position:absolute;left:0;text-align:left;margin-left:0;margin-top:30.65pt;width:127.5pt;height:25.5pt;z-index:-251655168;visibility:visible;mso-wrap-style:square;mso-width-percent:0;mso-height-percent:0;mso-wrap-distance-left:9pt;mso-wrap-distance-top:3.6pt;mso-wrap-distance-right:9pt;mso-wrap-distance-bottom:3.6pt;mso-position-horizontal:left;mso-position-horizontal-relative:margin;mso-position-vertical:absolute;mso-position-vertical-relative:text;mso-width-percent:0;mso-height-percent:0;mso-width-relative:margin;mso-height-relative:margin;v-text-anchor:top" o:gfxdata="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" stroked="f">
+              <v:shape w14:anchorId="7A0321AF" id="_x0000_s1028" type="#_x0000_t202" style="position:absolute;left:0;text-align:left;margin-left:0;margin-top:30.65pt;width:127.5pt;height:25.5pt;z-index:-251655168;visibility:visible;mso-wrap-style:square;mso-width-percent:0;mso-height-percent:0;mso-wrap-distance-left:9pt;mso-wrap-distance-top:3.6pt;mso-wrap-distance-right:9pt;mso-wrap-distance-bottom:3.6pt;mso-position-horizontal:left;mso-position-horizontal-relative:margin;mso-position-vertical:absolute;mso-position-vertical-relative:text;mso-width-percent:0;mso-height-percent:0;mso-width-relative:margin;mso-height-relative:margin;v-text-anchor:top" o:gfxdata="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" stroked="f">
                 <v:textbox>
                   <w:txbxContent>
                     <w:p>
@@ -873,7 +873,7 @@
         <mc:AlternateContent>
           <mc:Choice Requires="wps">
             <w:drawing>
-              <wp:anchor distT="0" distB="0" distL="114300" distR="114300" simplePos="0" relativeHeight="251662336" behindDoc="0" locked="0" layoutInCell="1" allowOverlap="1" wp14:anchorId="0A0DC09C" wp14:editId="4CA2D100">
+              <wp:anchor distT="0" distB="0" distL="114300" distR="114300" simplePos="0" relativeHeight="251662336" behindDoc="0" locked="0" layoutInCell="1" allowOverlap="1" wp14:anchorId="031D1FCA" wp14:editId="0F593724">
                 <wp:simplePos x="0" y="0"/>
                 <wp:positionH relativeFrom="margin">
                   <wp:align>right</wp:align>
@@ -990,7 +990,7 @@
             <w:rPr>
               <w:rFonts w:eastAsiaTheme="minorEastAsia"/>
               <w:noProof/>
-              <w:lang w:eastAsia="de-AT"/>
+              <w:lang w:val="de-DE" w:eastAsia="de-DE"/>
             </w:rPr>
           </w:pPr>
           <w:r>
@@ -1002,19 +1002,152 @@
           <w:r>
             <w:fldChar w:fldCharType="separate"/>
           </w:r>
-          <w:hyperlink w:anchor="_Toc512005293" w:history="1">
+          <w:bookmarkStart w:id="1" w:name="_GoBack"/>
+          <w:bookmarkEnd w:id="1"/>
+          <w:r>
+            <w:rPr>
+              <w:rStyle w:val="Hyperlink"/>
+              <w:noProof/>
+            </w:rPr>
+            <w:fldChar w:fldCharType="begin"/>
+          </w:r>
+          <w:r>
+            <w:rPr>
+              <w:rStyle w:val="Hyperlink"/>
+              <w:noProof/>
+            </w:rPr>
+            <w:instrText xml:space="preserve"> </w:instrText>
+          </w:r>
+          <w:r>
+            <w:rPr>
+              <w:noProof/>
+            </w:rPr>
+            <w:instrText>HYPERLINK \l "_Toc513562396"</w:instrText>
+          </w:r>
+          <w:r>
+            <w:rPr>
+              <w:rStyle w:val="Hyperlink"/>
+              <w:noProof/>
+            </w:rPr>
+            <w:instrText xml:space="preserve"> </w:instrText>
+          </w:r>
+          <w:r>
+            <w:rPr>
+              <w:rStyle w:val="Hyperlink"/>
+              <w:noProof/>
+            </w:rPr>
+          </w:r>
+          <w:r>
+            <w:rPr>
+              <w:rStyle w:val="Hyperlink"/>
+              <w:noProof/>
+            </w:rPr>
+            <w:fldChar w:fldCharType="separate"/>
+          </w:r>
+          <w:r>
+            <w:rPr>
+              <w:rStyle w:val="Hyperlink"/>
+              <w:noProof/>
+            </w:rPr>
+            <w:t>1.</w:t>
+          </w:r>
+          <w:r>
+            <w:rPr>
+              <w:rFonts w:eastAsiaTheme="minorEastAsia"/>
+              <w:noProof/>
+              <w:lang w:val="de-DE" w:eastAsia="de-DE"/>
+            </w:rPr>
+            <w:tab/>
+          </w:r>
+          <w:r>
+            <w:rPr>
+              <w:rStyle w:val="Hyperlink"/>
+              <w:noProof/>
+            </w:rPr>
+            <w:t>Aufgabenstellung</w:t>
+          </w:r>
+          <w:r>
+            <w:rPr>
+              <w:noProof/>
+              <w:webHidden/>
+            </w:rPr>
+            <w:tab/>
+          </w:r>
+          <w:r>
+            <w:rPr>
+              <w:noProof/>
+              <w:webHidden/>
+            </w:rPr>
+            <w:fldChar w:fldCharType="begin"/>
+          </w:r>
+          <w:r>
+            <w:rPr>
+              <w:noProof/>
+              <w:webHidden/>
+            </w:rPr>
+            <w:instrText xml:space="preserve"> PAGEREF _Toc513562396 \h </w:instrText>
+          </w:r>
+          <w:r>
+            <w:rPr>
+              <w:noProof/>
+              <w:webHidden/>
+            </w:rPr>
+          </w:r>
+          <w:r>
+            <w:rPr>
+              <w:noProof/>
+              <w:webHidden/>
+            </w:rPr>
+            <w:fldChar w:fldCharType="separate"/>
+          </w:r>
+          <w:r>
+            <w:rPr>
+              <w:noProof/>
+              <w:webHidden/>
+            </w:rPr>
+            <w:t>3</w:t>
+          </w:r>
+          <w:r>
+            <w:rPr>
+              <w:noProof/>
+              <w:webHidden/>
+            </w:rPr>
+            <w:fldChar w:fldCharType="end"/>
+          </w:r>
+          <w:r>
+            <w:rPr>
+              <w:rStyle w:val="Hyperlink"/>
+              <w:noProof/>
+            </w:rPr>
+            <w:fldChar w:fldCharType="end"/>
+          </w:r>
+        </w:p>
+        <w:p>
+          <w:pPr>
+            <w:pStyle w:val="TOC2"/>
+            <w:tabs>
+              <w:tab w:val="left" w:pos="880"/>
+              <w:tab w:val="right" w:leader="dot" w:pos="9062"/>
+            </w:tabs>
+            <w:rPr>
+              <w:rFonts w:eastAsiaTheme="minorEastAsia"/>
+              <w:noProof/>
+              <w:lang w:val="de-DE" w:eastAsia="de-DE"/>
+            </w:rPr>
+          </w:pPr>
+          <w:hyperlink w:anchor="_Toc513562397" w:history="1">
             <w:r>
               <w:rPr>
                 <w:rStyle w:val="Hyperlink"/>
                 <w:noProof/>
               </w:rPr>
-              <w:t>1.</w:t>
+              <w:t>1.1.</w:t>
             </w:r>
             <w:r>
               <w:rPr>
                 <w:rFonts w:eastAsiaTheme="minorEastAsia"/>
                 <w:noProof/>
-                <w:lang w:eastAsia="de-AT"/>
+                <w:lang w:val="de-DE" w:eastAsia="de-DE"/>
               </w:rPr>
               <w:tab/>
             </w:r>
@@ -1023,7 +1156,7 @@
                 <w:rStyle w:val="Hyperlink"/>
                 <w:noProof/>
               </w:rPr>
-              <w:t>Projektbeschreibung</w:t>
+              <w:t>Ziel des Projekts</w:t>
             </w:r>
             <w:r>
               <w:rPr>
@@ -1044,7 +1177,7 @@
                 <w:noProof/>
                 <w:webHidden/>
               </w:rPr>
-              <w:instrText xml:space="preserve"> PAGEREF _Toc512005293 \h </w:instrText>
+              <w:instrText xml:space="preserve"> PAGEREF _Toc513562397 \h </w:instrText>
             </w:r>
             <w:r>
               <w:rPr>
@@ -1085,22 +1218,22 @@
             <w:rPr>
               <w:rFonts w:eastAsiaTheme="minorEastAsia"/>
               <w:noProof/>
-              <w:lang w:eastAsia="de-AT"/>
+              <w:lang w:val="de-DE" w:eastAsia="de-DE"/>
             </w:rPr>
           </w:pPr>
-          <w:hyperlink w:anchor="_Toc512005294" w:history="1">
+          <w:hyperlink w:anchor="_Toc513562398" w:history="1">
             <w:r>
               <w:rPr>
                 <w:rStyle w:val="Hyperlink"/>
                 <w:noProof/>
               </w:rPr>
-              <w:t>1.1.</w:t>
+              <w:t>1.2.</w:t>
             </w:r>
             <w:r>
               <w:rPr>
                 <w:rFonts w:eastAsiaTheme="minorEastAsia"/>
                 <w:noProof/>
-                <w:lang w:eastAsia="de-AT"/>
+                <w:lang w:val="de-DE" w:eastAsia="de-DE"/>
               </w:rPr>
               <w:tab/>
             </w:r>
@@ -1109,7 +1242,7 @@
                 <w:rStyle w:val="Hyperlink"/>
                 <w:noProof/>
               </w:rPr>
-              <w:t>Ziel des Projekts</w:t>
+              <w:t>Detaillierte Funktionsbeschreibung</w:t>
             </w:r>
             <w:r>
               <w:rPr>
@@ -1130,7 +1263,93 @@
                 <w:noProof/>
                 <w:webHidden/>
               </w:rPr>
-              <w:instrText xml:space="preserve"> PAGEREF _Toc512005294 \h </w:instrText>
+              <w:instrText xml:space="preserve"> PAGEREF _Toc513562398 \h </w:instrText>
+            </w:r>
+            <w:r>
+              <w:rPr>
+                <w:noProof/>
+                <w:webHidden/>
+              </w:rPr>
+            </w:r>
+            <w:r>
+              <w:rPr>
+                <w:noProof/>
+                <w:webHidden/>
+              </w:rPr>
+              <w:fldChar w:fldCharType="separate"/>
+            </w:r>
+            <w:r>
+              <w:rPr>
+                <w:noProof/>
+                <w:webHidden/>
+              </w:rPr>
+              <w:t>3</w:t>
+            </w:r>
+            <w:r>
+              <w:rPr>
+                <w:noProof/>
+                <w:webHidden/>
+              </w:rPr>
+              <w:fldChar w:fldCharType="end"/>
+            </w:r>
+          </w:hyperlink>
+        </w:p>
+        <w:p>
+          <w:pPr>
+            <w:pStyle w:val="TOC2"/>
+            <w:tabs>
+              <w:tab w:val="left" w:pos="880"/>
+              <w:tab w:val="right" w:leader="dot" w:pos="9062"/>
+            </w:tabs>
+            <w:rPr>
+              <w:rFonts w:eastAsiaTheme="minorEastAsia"/>
+              <w:noProof/>
+              <w:lang w:val="de-DE" w:eastAsia="de-DE"/>
+            </w:rPr>
+          </w:pPr>
+          <w:hyperlink w:anchor="_Toc513562399" w:history="1">
+            <w:r>
+              <w:rPr>
+                <w:rStyle w:val="Hyperlink"/>
+                <w:noProof/>
+              </w:rPr>
+              <w:t>1.3.</w:t>
+            </w:r>
+            <w:r>
+              <w:rPr>
+                <w:rFonts w:eastAsiaTheme="minorEastAsia"/>
+                <w:noProof/>
+                <w:lang w:val="de-DE" w:eastAsia="de-DE"/>
+              </w:rPr>
+              <w:tab/>
+            </w:r>
+            <w:r>
+              <w:rPr>
+                <w:rStyle w:val="Hyperlink"/>
+                <w:noProof/>
+              </w:rPr>
+              <w:t>Blockschaltbild</w:t>
+            </w:r>
+            <w:r>
+              <w:rPr>
+                <w:noProof/>
+                <w:webHidden/>
+              </w:rPr>
+              <w:tab/>
+            </w:r>
+            <w:r>
+              <w:rPr>
+                <w:noProof/>
+                <w:webHidden/>
+              </w:rPr>
+              <w:fldChar w:fldCharType="begin"/>
+            </w:r>
+            <w:r>
+              <w:rPr>
+                <w:noProof/>
+                <w:webHidden/>
+              </w:rPr>
+              <w:instrText xml:space="preserve"> PAGEREF _Toc513562399 \h </w:instrText>
             </w:r>
             <w:r>
               <w:rPr>
@@ -1171,10 +1390,10 @@
             <w:rPr>
               <w:rFonts w:eastAsiaTheme="minorEastAsia"/>
               <w:noProof/>
-              <w:lang w:eastAsia="de-AT"/>
+              <w:lang w:val="de-DE" w:eastAsia="de-DE"/>
             </w:rPr>
           </w:pPr>
-          <w:hyperlink w:anchor="_Toc512005295" w:history="1">
+          <w:hyperlink w:anchor="_Toc513562400" w:history="1">
             <w:r>
               <w:rPr>
                 <w:rStyle w:val="Hyperlink"/>
@@ -1186,7 +1405,7 @@
               <w:rPr>
                 <w:rFonts w:eastAsiaTheme="minorEastAsia"/>
                 <w:noProof/>
-                <w:lang w:eastAsia="de-AT"/>
+                <w:lang w:val="de-DE" w:eastAsia="de-DE"/>
               </w:rPr>
               <w:tab/>
             </w:r>
@@ -1195,7 +1414,7 @@
                 <w:rStyle w:val="Hyperlink"/>
                 <w:noProof/>
               </w:rPr>
-              <w:t>Ideenfindung</w:t>
+              <w:t>Entwurf</w:t>
             </w:r>
             <w:r>
               <w:rPr>
@@ -1216,7 +1435,7 @@
                 <w:noProof/>
                 <w:webHidden/>
               </w:rPr>
-              <w:instrText xml:space="preserve"> PAGEREF _Toc512005295 \h </w:instrText>
+              <w:instrText xml:space="preserve"> PAGEREF _Toc513562400 \h </w:instrText>
             </w:r>
             <w:r>
               <w:rPr>
@@ -1236,7 +1455,7 @@
                 <w:noProof/>
                 <w:webHidden/>
               </w:rPr>
-              <w:t>3</w:t>
+              <w:t>4</w:t>
             </w:r>
             <w:r>
               <w:rPr>
@@ -1257,10 +1476,10 @@
             <w:rPr>
               <w:rFonts w:eastAsiaTheme="minorEastAsia"/>
               <w:noProof/>
-              <w:lang w:eastAsia="de-AT"/>
+              <w:lang w:val="de-DE" w:eastAsia="de-DE"/>
             </w:rPr>
           </w:pPr>
-          <w:hyperlink w:anchor="_Toc512005296" w:history="1">
+          <w:hyperlink w:anchor="_Toc513562401" w:history="1">
             <w:r>
               <w:rPr>
                 <w:rStyle w:val="Hyperlink"/>
@@ -1272,7 +1491,7 @@
               <w:rPr>
                 <w:rFonts w:eastAsiaTheme="minorEastAsia"/>
                 <w:noProof/>
-                <w:lang w:eastAsia="de-AT"/>
+                <w:lang w:val="de-DE" w:eastAsia="de-DE"/>
               </w:rPr>
               <w:tab/>
             </w:r>
@@ -1281,7 +1500,7 @@
                 <w:rStyle w:val="Hyperlink"/>
                 <w:noProof/>
               </w:rPr>
-              <w:t>Brainstorming</w:t>
+              <w:t>Berechnungen</w:t>
             </w:r>
             <w:r>
               <w:rPr>
@@ -1302,7 +1521,7 @@
                 <w:noProof/>
                 <w:webHidden/>
               </w:rPr>
-              <w:instrText xml:space="preserve"> PAGEREF _Toc512005296 \h </w:instrText>
+              <w:instrText xml:space="preserve"> PAGEREF _Toc513562401 \h </w:instrText>
             </w:r>
             <w:r>
               <w:rPr>
@@ -1322,7 +1541,7 @@
                 <w:noProof/>
                 <w:webHidden/>
               </w:rPr>
-              <w:t>3</w:t>
+              <w:t>4</w:t>
             </w:r>
             <w:r>
               <w:rPr>
@@ -1343,10 +1562,10 @@
             <w:rPr>
               <w:rFonts w:eastAsiaTheme="minorEastAsia"/>
               <w:noProof/>
-              <w:lang w:eastAsia="de-AT"/>
+              <w:lang w:val="de-DE" w:eastAsia="de-DE"/>
             </w:rPr>
           </w:pPr>
-          <w:hyperlink w:anchor="_Toc512005297" w:history="1">
+          <w:hyperlink w:anchor="_Toc513562402" w:history="1">
             <w:r>
               <w:rPr>
                 <w:rStyle w:val="Hyperlink"/>
@@ -1358,7 +1577,7 @@
               <w:rPr>
                 <w:rFonts w:eastAsiaTheme="minorEastAsia"/>
                 <w:noProof/>
-                <w:lang w:eastAsia="de-AT"/>
+                <w:lang w:val="de-DE" w:eastAsia="de-DE"/>
               </w:rPr>
               <w:tab/>
             </w:r>
@@ -1367,7 +1586,7 @@
                 <w:rStyle w:val="Hyperlink"/>
                 <w:noProof/>
               </w:rPr>
-              <w:t>Projektidee</w:t>
+              <w:t>Simulationen</w:t>
             </w:r>
             <w:r>
               <w:rPr>
@@ -1388,7 +1607,7 @@
                 <w:noProof/>
                 <w:webHidden/>
               </w:rPr>
-              <w:instrText xml:space="preserve"> PAGEREF _Toc512005297 \h </w:instrText>
+              <w:instrText xml:space="preserve"> PAGEREF _Toc513562402 \h </w:instrText>
             </w:r>
             <w:r>
               <w:rPr>
@@ -1408,7 +1627,7 @@
                 <w:noProof/>
                 <w:webHidden/>
               </w:rPr>
-              <w:t>3</w:t>
+              <w:t>4</w:t>
             </w:r>
             <w:r>
               <w:rPr>
@@ -1429,10 +1648,10 @@
             <w:rPr>
               <w:rFonts w:eastAsiaTheme="minorEastAsia"/>
               <w:noProof/>
-              <w:lang w:eastAsia="de-AT"/>
+              <w:lang w:val="de-DE" w:eastAsia="de-DE"/>
             </w:rPr>
           </w:pPr>
-          <w:hyperlink w:anchor="_Toc512005298" w:history="1">
+          <w:hyperlink w:anchor="_Toc513562403" w:history="1">
             <w:r>
               <w:rPr>
                 <w:rStyle w:val="Hyperlink"/>
@@ -1444,7 +1663,7 @@
               <w:rPr>
                 <w:rFonts w:eastAsiaTheme="minorEastAsia"/>
                 <w:noProof/>
-                <w:lang w:eastAsia="de-AT"/>
+                <w:lang w:val="de-DE" w:eastAsia="de-DE"/>
               </w:rPr>
               <w:tab/>
             </w:r>
@@ -1453,7 +1672,7 @@
                 <w:rStyle w:val="Hyperlink"/>
                 <w:noProof/>
               </w:rPr>
-              <w:t>Grober Umsetzungsplan</w:t>
+              <w:t>Sourcecode</w:t>
             </w:r>
             <w:r>
               <w:rPr>
@@ -1474,7 +1693,7 @@
                 <w:noProof/>
                 <w:webHidden/>
               </w:rPr>
-              <w:instrText xml:space="preserve"> PAGEREF _Toc512005298 \h </w:instrText>
+              <w:instrText xml:space="preserve"> PAGEREF _Toc513562403 \h </w:instrText>
             </w:r>
             <w:r>
               <w:rPr>
@@ -1494,7 +1713,7 @@
                 <w:noProof/>
                 <w:webHidden/>
               </w:rPr>
-              <w:t>3</w:t>
+              <w:t>4</w:t>
             </w:r>
             <w:r>
               <w:rPr>
@@ -1515,10 +1734,10 @@
             <w:rPr>
               <w:rFonts w:eastAsiaTheme="minorEastAsia"/>
               <w:noProof/>
-              <w:lang w:eastAsia="de-AT"/>
+              <w:lang w:val="de-DE" w:eastAsia="de-DE"/>
             </w:rPr>
           </w:pPr>
-          <w:hyperlink w:anchor="_Toc512005299" w:history="1">
+          <w:hyperlink w:anchor="_Toc513562404" w:history="1">
             <w:r>
               <w:rPr>
                 <w:rStyle w:val="Hyperlink"/>
@@ -1530,7 +1749,7 @@
               <w:rPr>
                 <w:rFonts w:eastAsiaTheme="minorEastAsia"/>
                 <w:noProof/>
-                <w:lang w:eastAsia="de-AT"/>
+                <w:lang w:val="de-DE" w:eastAsia="de-DE"/>
               </w:rPr>
               <w:tab/>
             </w:r>
@@ -1539,7 +1758,7 @@
                 <w:rStyle w:val="Hyperlink"/>
                 <w:noProof/>
               </w:rPr>
-              <w:t>Genauer Umsetzungsplan</w:t>
+              <w:t>Fertigungsunterlagen</w:t>
             </w:r>
             <w:r>
               <w:rPr>
@@ -1560,7 +1779,7 @@
                 <w:noProof/>
                 <w:webHidden/>
               </w:rPr>
-              <w:instrText xml:space="preserve"> PAGEREF _Toc512005299 \h </w:instrText>
+              <w:instrText xml:space="preserve"> PAGEREF _Toc513562404 \h </w:instrText>
             </w:r>
             <w:r>
               <w:rPr>
@@ -1580,7 +1799,7 @@
                 <w:noProof/>
                 <w:webHidden/>
               </w:rPr>
-              <w:t>4</w:t>
+              <w:t>5</w:t>
             </w:r>
             <w:r>
               <w:rPr>
@@ -1601,10 +1820,10 @@
             <w:rPr>
               <w:rFonts w:eastAsiaTheme="minorEastAsia"/>
               <w:noProof/>
-              <w:lang w:eastAsia="de-AT"/>
+              <w:lang w:val="de-DE" w:eastAsia="de-DE"/>
             </w:rPr>
           </w:pPr>
-          <w:hyperlink w:anchor="_Toc512005300" w:history="1">
+          <w:hyperlink w:anchor="_Toc513562405" w:history="1">
             <w:r>
               <w:rPr>
                 <w:rStyle w:val="Hyperlink"/>
@@ -1616,7 +1835,7 @@
               <w:rPr>
                 <w:rFonts w:eastAsiaTheme="minorEastAsia"/>
                 <w:noProof/>
-                <w:lang w:eastAsia="de-AT"/>
+                <w:lang w:val="de-DE" w:eastAsia="de-DE"/>
               </w:rPr>
               <w:tab/>
             </w:r>
@@ -1625,7 +1844,7 @@
                 <w:rStyle w:val="Hyperlink"/>
                 <w:noProof/>
               </w:rPr>
-              <w:t>Steckdosensteuerung</w:t>
+              <w:t>Schaltungen</w:t>
             </w:r>
             <w:r>
               <w:rPr>
@@ -1646,7 +1865,7 @@
                 <w:noProof/>
                 <w:webHidden/>
               </w:rPr>
-              <w:instrText xml:space="preserve"> PAGEREF _Toc512005300 \h </w:instrText>
+              <w:instrText xml:space="preserve"> PAGEREF _Toc513562405 \h </w:instrText>
             </w:r>
             <w:r>
               <w:rPr>
@@ -1666,7 +1885,7 @@
                 <w:noProof/>
                 <w:webHidden/>
               </w:rPr>
-              <w:t>4</w:t>
+              <w:t>5</w:t>
             </w:r>
             <w:r>
               <w:rPr>
@@ -1687,10 +1906,10 @@
             <w:rPr>
               <w:rFonts w:eastAsiaTheme="minorEastAsia"/>
               <w:noProof/>
-              <w:lang w:eastAsia="de-AT"/>
+              <w:lang w:val="de-DE" w:eastAsia="de-DE"/>
             </w:rPr>
           </w:pPr>
-          <w:hyperlink w:anchor="_Toc512005301" w:history="1">
+          <w:hyperlink w:anchor="_Toc513562406" w:history="1">
             <w:r>
               <w:rPr>
                 <w:rStyle w:val="Hyperlink"/>
@@ -1702,7 +1921,7 @@
               <w:rPr>
                 <w:rFonts w:eastAsiaTheme="minorEastAsia"/>
                 <w:noProof/>
-                <w:lang w:eastAsia="de-AT"/>
+                <w:lang w:val="de-DE" w:eastAsia="de-DE"/>
               </w:rPr>
               <w:tab/>
             </w:r>
@@ -1711,7 +1930,7 @@
                 <w:rStyle w:val="Hyperlink"/>
                 <w:noProof/>
               </w:rPr>
-              <w:t>Spannungsregler Schaltung</w:t>
+              <w:t>Layout</w:t>
             </w:r>
             <w:r>
               <w:rPr>
@@ -1732,7 +1951,7 @@
                 <w:noProof/>
                 <w:webHidden/>
               </w:rPr>
-              <w:instrText xml:space="preserve"> PAGEREF _Toc512005301 \h </w:instrText>
+              <w:instrText xml:space="preserve"> PAGEREF _Toc513562406 \h </w:instrText>
             </w:r>
             <w:r>
               <w:rPr>
@@ -1752,7 +1971,7 @@
                 <w:noProof/>
                 <w:webHidden/>
               </w:rPr>
-              <w:t>4</w:t>
+              <w:t>5</w:t>
             </w:r>
             <w:r>
               <w:rPr>
@@ -1773,10 +1992,10 @@
             <w:rPr>
               <w:rFonts w:eastAsiaTheme="minorEastAsia"/>
               <w:noProof/>
-              <w:lang w:eastAsia="de-AT"/>
+              <w:lang w:val="de-DE" w:eastAsia="de-DE"/>
             </w:rPr>
           </w:pPr>
-          <w:hyperlink w:anchor="_Toc512005302" w:history="1">
+          <w:hyperlink w:anchor="_Toc513562407" w:history="1">
             <w:r>
               <w:rPr>
                 <w:rStyle w:val="Hyperlink"/>
@@ -1788,7 +2007,7 @@
               <w:rPr>
                 <w:rFonts w:eastAsiaTheme="minorEastAsia"/>
                 <w:noProof/>
-                <w:lang w:eastAsia="de-AT"/>
+                <w:lang w:val="de-DE" w:eastAsia="de-DE"/>
               </w:rPr>
               <w:tab/>
             </w:r>
@@ -1797,7 +2016,7 @@
                 <w:rStyle w:val="Hyperlink"/>
                 <w:noProof/>
               </w:rPr>
-              <w:t>ATtiny Software</w:t>
+              <w:t>Bauteilliste</w:t>
             </w:r>
             <w:r>
               <w:rPr>
@@ -1818,7 +2037,7 @@
                 <w:noProof/>
                 <w:webHidden/>
               </w:rPr>
-              <w:instrText xml:space="preserve"> PAGEREF _Toc512005302 \h </w:instrText>
+              <w:instrText xml:space="preserve"> PAGEREF _Toc513562407 \h </w:instrText>
             </w:r>
             <w:r>
               <w:rPr>
@@ -1859,10 +2078,10 @@
             <w:rPr>
               <w:rFonts w:eastAsiaTheme="minorEastAsia"/>
               <w:noProof/>
-              <w:lang w:eastAsia="de-AT"/>
+              <w:lang w:val="de-DE" w:eastAsia="de-DE"/>
             </w:rPr>
           </w:pPr>
-          <w:hyperlink w:anchor="_Toc512005303" w:history="1">
+          <w:hyperlink w:anchor="_Toc513562408" w:history="1">
             <w:r>
               <w:rPr>
                 <w:rStyle w:val="Hyperlink"/>
@@ -1874,7 +2093,7 @@
               <w:rPr>
                 <w:rFonts w:eastAsiaTheme="minorEastAsia"/>
                 <w:noProof/>
-                <w:lang w:eastAsia="de-AT"/>
+                <w:lang w:val="de-DE" w:eastAsia="de-DE"/>
               </w:rPr>
               <w:tab/>
             </w:r>
@@ -1883,7 +2102,7 @@
                 <w:rStyle w:val="Hyperlink"/>
                 <w:noProof/>
               </w:rPr>
-              <w:t>Arbeitsablauf</w:t>
+              <w:t>Inbetriebnahme und Testergebnisse</w:t>
             </w:r>
             <w:r>
               <w:rPr>
@@ -1904,7 +2123,7 @@
                 <w:noProof/>
                 <w:webHidden/>
               </w:rPr>
-              <w:instrText xml:space="preserve"> PAGEREF _Toc512005303 \h </w:instrText>
+              <w:instrText xml:space="preserve"> PAGEREF _Toc513562408 \h </w:instrText>
             </w:r>
             <w:r>
               <w:rPr>
@@ -1945,10 +2164,10 @@
             <w:rPr>
               <w:rFonts w:eastAsiaTheme="minorEastAsia"/>
               <w:noProof/>
-              <w:lang w:eastAsia="de-AT"/>
+              <w:lang w:val="de-DE" w:eastAsia="de-DE"/>
             </w:rPr>
           </w:pPr>
-          <w:hyperlink w:anchor="_Toc512005304" w:history="1">
+          <w:hyperlink w:anchor="_Toc513562409" w:history="1">
             <w:r>
               <w:rPr>
                 <w:rStyle w:val="Hyperlink"/>
@@ -1960,7 +2179,7 @@
               <w:rPr>
                 <w:rFonts w:eastAsiaTheme="minorEastAsia"/>
                 <w:noProof/>
-                <w:lang w:eastAsia="de-AT"/>
+                <w:lang w:val="de-DE" w:eastAsia="de-DE"/>
               </w:rPr>
               <w:tab/>
             </w:r>
@@ -1969,7 +2188,7 @@
                 <w:rStyle w:val="Hyperlink"/>
                 <w:noProof/>
               </w:rPr>
-              <w:t>Schaltungsaufbau</w:t>
+              <w:t>Überschrift</w:t>
             </w:r>
             <w:r>
               <w:rPr>
@@ -1990,7 +2209,7 @@
                 <w:noProof/>
                 <w:webHidden/>
               </w:rPr>
-              <w:instrText xml:space="preserve"> PAGEREF _Toc512005304 \h </w:instrText>
+              <w:instrText xml:space="preserve"> PAGEREF _Toc513562409 \h </w:instrText>
             </w:r>
             <w:r>
               <w:rPr>
@@ -2011,6 +2230,92 @@
                 <w:webHidden/>
               </w:rPr>
               <w:t>6</w:t>
+            </w:r>
+            <w:r>
+              <w:rPr>
+                <w:noProof/>
+                <w:webHidden/>
+              </w:rPr>
+              <w:fldChar w:fldCharType="end"/>
+            </w:r>
+          </w:hyperlink>
+        </w:p>
+        <w:p>
+          <w:pPr>
+            <w:pStyle w:val="TOC1"/>
+            <w:tabs>
+              <w:tab w:val="left" w:pos="440"/>
+              <w:tab w:val="right" w:leader="dot" w:pos="9062"/>
+            </w:tabs>
+            <w:rPr>
+              <w:rFonts w:eastAsiaTheme="minorEastAsia"/>
+              <w:noProof/>
+              <w:lang w:val="de-DE" w:eastAsia="de-DE"/>
+            </w:rPr>
+          </w:pPr>
+          <w:hyperlink w:anchor="_Toc513562410" w:history="1">
+            <w:r>
+              <w:rPr>
+                <w:rStyle w:val="Hyperlink"/>
+                <w:noProof/>
+              </w:rPr>
+              <w:t>5.</w:t>
+            </w:r>
+            <w:r>
+              <w:rPr>
+                <w:rFonts w:eastAsiaTheme="minorEastAsia"/>
+                <w:noProof/>
+                <w:lang w:val="de-DE" w:eastAsia="de-DE"/>
+              </w:rPr>
+              <w:tab/>
+            </w:r>
+            <w:r>
+              <w:rPr>
+                <w:rStyle w:val="Hyperlink"/>
+                <w:noProof/>
+              </w:rPr>
+              <w:t>Projektmanagement</w:t>
+            </w:r>
+            <w:r>
+              <w:rPr>
+                <w:noProof/>
+                <w:webHidden/>
+              </w:rPr>
+              <w:tab/>
+            </w:r>
+            <w:r>
+              <w:rPr>
+                <w:noProof/>
+                <w:webHidden/>
+              </w:rPr>
+              <w:fldChar w:fldCharType="begin"/>
+            </w:r>
+            <w:r>
+              <w:rPr>
+                <w:noProof/>
+                <w:webHidden/>
+              </w:rPr>
+              <w:instrText xml:space="preserve"> PAGEREF _Toc513562410 \h </w:instrText>
+            </w:r>
+            <w:r>
+              <w:rPr>
+                <w:noProof/>
+                <w:webHidden/>
+              </w:rPr>
+            </w:r>
+            <w:r>
+              <w:rPr>
+                <w:noProof/>
+                <w:webHidden/>
+              </w:rPr>
+              <w:fldChar w:fldCharType="separate"/>
+            </w:r>
+            <w:r>
+              <w:rPr>
+                <w:noProof/>
+                <w:webHidden/>
+              </w:rPr>
+              <w:t>7</w:t>
             </w:r>
             <w:r>
               <w:rPr>
@@ -2031,22 +2336,22 @@
             <w:rPr>
               <w:rFonts w:eastAsiaTheme="minorEastAsia"/>
               <w:noProof/>
-              <w:lang w:eastAsia="de-AT"/>
+              <w:lang w:val="de-DE" w:eastAsia="de-DE"/>
             </w:rPr>
           </w:pPr>
-          <w:hyperlink w:anchor="_Toc512005305" w:history="1">
+          <w:hyperlink w:anchor="_Toc513562411" w:history="1">
             <w:r>
               <w:rPr>
                 <w:rStyle w:val="Hyperlink"/>
                 <w:noProof/>
               </w:rPr>
-              <w:t>4.2.</w:t>
+              <w:t>5.1.</w:t>
             </w:r>
             <w:r>
               <w:rPr>
                 <w:rFonts w:eastAsiaTheme="minorEastAsia"/>
                 <w:noProof/>
-                <w:lang w:eastAsia="de-AT"/>
+                <w:lang w:val="de-DE" w:eastAsia="de-DE"/>
               </w:rPr>
               <w:tab/>
             </w:r>
@@ -2055,7 +2360,7 @@
                 <w:rStyle w:val="Hyperlink"/>
                 <w:noProof/>
               </w:rPr>
-              <w:t>Vorbereitung des Gehäuses</w:t>
+              <w:t>Produktstrukturplan</w:t>
             </w:r>
             <w:r>
               <w:rPr>
@@ -2076,7 +2381,7 @@
                 <w:noProof/>
                 <w:webHidden/>
               </w:rPr>
-              <w:instrText xml:space="preserve"> PAGEREF _Toc512005305 \h </w:instrText>
+              <w:instrText xml:space="preserve"> PAGEREF _Toc513562411 \h </w:instrText>
             </w:r>
             <w:r>
               <w:rPr>
@@ -2096,7 +2401,7 @@
                 <w:noProof/>
                 <w:webHidden/>
               </w:rPr>
-              <w:t>6</w:t>
+              <w:t>7</w:t>
             </w:r>
             <w:r>
               <w:rPr>
@@ -2117,22 +2422,22 @@
             <w:rPr>
               <w:rFonts w:eastAsiaTheme="minorEastAsia"/>
               <w:noProof/>
-              <w:lang w:eastAsia="de-AT"/>
+              <w:lang w:val="de-DE" w:eastAsia="de-DE"/>
             </w:rPr>
           </w:pPr>
-          <w:hyperlink w:anchor="_Toc512005306" w:history="1">
+          <w:hyperlink w:anchor="_Toc513562412" w:history="1">
             <w:r>
               <w:rPr>
                 <w:rStyle w:val="Hyperlink"/>
                 <w:noProof/>
               </w:rPr>
-              <w:t>4.3.</w:t>
+              <w:t>5.2.</w:t>
             </w:r>
             <w:r>
               <w:rPr>
                 <w:rFonts w:eastAsiaTheme="minorEastAsia"/>
                 <w:noProof/>
-                <w:lang w:eastAsia="de-AT"/>
+                <w:lang w:val="de-DE" w:eastAsia="de-DE"/>
               </w:rPr>
               <w:tab/>
             </w:r>
@@ -2141,7 +2446,7 @@
                 <w:rStyle w:val="Hyperlink"/>
                 <w:noProof/>
               </w:rPr>
-              <w:t>Zusammenbau</w:t>
+              <w:t>Projektstrukturplan</w:t>
             </w:r>
             <w:r>
               <w:rPr>
@@ -2162,7 +2467,7 @@
                 <w:noProof/>
                 <w:webHidden/>
               </w:rPr>
-              <w:instrText xml:space="preserve"> PAGEREF _Toc512005306 \h </w:instrText>
+              <w:instrText xml:space="preserve"> PAGEREF _Toc513562412 \h </w:instrText>
             </w:r>
             <w:r>
               <w:rPr>
@@ -2182,93 +2487,7 @@
                 <w:noProof/>
                 <w:webHidden/>
               </w:rPr>
-              <w:t>6</w:t>
-            </w:r>
-            <w:r>
-              <w:rPr>
-                <w:noProof/>
-                <w:webHidden/>
-              </w:rPr>
-              <w:fldChar w:fldCharType="end"/>
-            </w:r>
-          </w:hyperlink>
-        </w:p>
-        <w:p>
-          <w:pPr>
-            <w:pStyle w:val="TOC1"/>
-            <w:tabs>
-              <w:tab w:val="left" w:pos="440"/>
-              <w:tab w:val="right" w:leader="dot" w:pos="9062"/>
-            </w:tabs>
-            <w:rPr>
-              <w:rFonts w:eastAsiaTheme="minorEastAsia"/>
-              <w:noProof/>
-              <w:lang w:eastAsia="de-AT"/>
-            </w:rPr>
-          </w:pPr>
-          <w:hyperlink w:anchor="_Toc512005307" w:history="1">
-            <w:r>
-              <w:rPr>
-                <w:rStyle w:val="Hyperlink"/>
-                <w:noProof/>
-              </w:rPr>
-              <w:t>5.</w:t>
-            </w:r>
-            <w:r>
-              <w:rPr>
-                <w:rFonts w:eastAsiaTheme="minorEastAsia"/>
-                <w:noProof/>
-                <w:lang w:eastAsia="de-AT"/>
-              </w:rPr>
-              <w:tab/>
-            </w:r>
-            <w:r>
-              <w:rPr>
-                <w:rStyle w:val="Hyperlink"/>
-                <w:noProof/>
-              </w:rPr>
-              <w:t>Erweiterungspläne</w:t>
-            </w:r>
-            <w:r>
-              <w:rPr>
-                <w:noProof/>
-                <w:webHidden/>
-              </w:rPr>
-              <w:tab/>
-            </w:r>
-            <w:r>
-              <w:rPr>
-                <w:noProof/>
-                <w:webHidden/>
-              </w:rPr>
-              <w:fldChar w:fldCharType="begin"/>
-            </w:r>
-            <w:r>
-              <w:rPr>
-                <w:noProof/>
-                <w:webHidden/>
-              </w:rPr>
-              <w:instrText xml:space="preserve"> PAGEREF _Toc512005307 \h </w:instrText>
-            </w:r>
-            <w:r>
-              <w:rPr>
-                <w:noProof/>
-                <w:webHidden/>
-              </w:rPr>
-            </w:r>
-            <w:r>
-              <w:rPr>
-                <w:noProof/>
-                <w:webHidden/>
-              </w:rPr>
-              <w:fldChar w:fldCharType="separate"/>
-            </w:r>
-            <w:r>
-              <w:rPr>
-                <w:noProof/>
-                <w:webHidden/>
-              </w:rPr>
-              <w:t>8</w:t>
+              <w:t>7</w:t>
             </w:r>
             <w:r>
               <w:rPr>
@@ -2289,22 +2508,22 @@
             <w:rPr>
               <w:rFonts w:eastAsiaTheme="minorEastAsia"/>
               <w:noProof/>
-              <w:lang w:eastAsia="de-AT"/>
+              <w:lang w:val="de-DE" w:eastAsia="de-DE"/>
             </w:rPr>
           </w:pPr>
-          <w:hyperlink w:anchor="_Toc512005308" w:history="1">
+          <w:hyperlink w:anchor="_Toc513562413" w:history="1">
             <w:r>
               <w:rPr>
                 <w:rStyle w:val="Hyperlink"/>
                 <w:noProof/>
               </w:rPr>
-              <w:t>5.1.</w:t>
+              <w:t>5.3.</w:t>
             </w:r>
             <w:r>
               <w:rPr>
                 <w:rFonts w:eastAsiaTheme="minorEastAsia"/>
                 <w:noProof/>
-                <w:lang w:eastAsia="de-AT"/>
+                <w:lang w:val="de-DE" w:eastAsia="de-DE"/>
               </w:rPr>
               <w:tab/>
             </w:r>
@@ -2313,7 +2532,7 @@
                 <w:rStyle w:val="Hyperlink"/>
                 <w:noProof/>
               </w:rPr>
-              <w:t>Fähigkeiten des USB Anschlusses verbessern</w:t>
+              <w:t>Ganttdiagramm</w:t>
             </w:r>
             <w:r>
               <w:rPr>
@@ -2334,7 +2553,7 @@
                 <w:noProof/>
                 <w:webHidden/>
               </w:rPr>
-              <w:instrText xml:space="preserve"> PAGEREF _Toc512005308 \h </w:instrText>
+              <w:instrText xml:space="preserve"> PAGEREF _Toc513562413 \h </w:instrText>
             </w:r>
             <w:r>
               <w:rPr>
@@ -2375,22 +2594,22 @@
             <w:rPr>
               <w:rFonts w:eastAsiaTheme="minorEastAsia"/>
               <w:noProof/>
-              <w:lang w:eastAsia="de-AT"/>
+              <w:lang w:val="de-DE" w:eastAsia="de-DE"/>
             </w:rPr>
           </w:pPr>
-          <w:hyperlink w:anchor="_Toc512005309" w:history="1">
+          <w:hyperlink w:anchor="_Toc513562414" w:history="1">
             <w:r>
               <w:rPr>
                 <w:rStyle w:val="Hyperlink"/>
                 <w:noProof/>
               </w:rPr>
-              <w:t>5.2.</w:t>
+              <w:t>5.4.</w:t>
             </w:r>
             <w:r>
               <w:rPr>
                 <w:rFonts w:eastAsiaTheme="minorEastAsia"/>
                 <w:noProof/>
-                <w:lang w:eastAsia="de-AT"/>
+                <w:lang w:val="de-DE" w:eastAsia="de-DE"/>
               </w:rPr>
               <w:tab/>
             </w:r>
@@ -2399,7 +2618,7 @@
                 <w:rStyle w:val="Hyperlink"/>
                 <w:noProof/>
               </w:rPr>
-              <w:t>Eigene Platine entwickeln und Status LED hinzufügen</w:t>
+              <w:t>Arbeitspakete</w:t>
             </w:r>
             <w:r>
               <w:rPr>
@@ -2420,179 +2639,7 @@
                 <w:noProof/>
                 <w:webHidden/>
               </w:rPr>
-              <w:instrText xml:space="preserve"> PAGEREF _Toc512005309 \h </w:instrText>
-            </w:r>
-            <w:r>
-              <w:rPr>
-                <w:noProof/>
-                <w:webHidden/>
-              </w:rPr>
-            </w:r>
-            <w:r>
-              <w:rPr>
-                <w:noProof/>
-                <w:webHidden/>
-              </w:rPr>
-              <w:fldChar w:fldCharType="separate"/>
-            </w:r>
-            <w:r>
-              <w:rPr>
-                <w:noProof/>
-                <w:webHidden/>
-              </w:rPr>
-              <w:t>8</w:t>
-            </w:r>
-            <w:r>
-              <w:rPr>
-                <w:noProof/>
-                <w:webHidden/>
-              </w:rPr>
-              <w:fldChar w:fldCharType="end"/>
-            </w:r>
-          </w:hyperlink>
-        </w:p>
-        <w:p>
-          <w:pPr>
-            <w:pStyle w:val="TOC2"/>
-            <w:tabs>
-              <w:tab w:val="left" w:pos="880"/>
-              <w:tab w:val="right" w:leader="dot" w:pos="9062"/>
-            </w:tabs>
-            <w:rPr>
-              <w:rFonts w:eastAsiaTheme="minorEastAsia"/>
-              <w:noProof/>
-              <w:lang w:eastAsia="de-AT"/>
-            </w:rPr>
-          </w:pPr>
-          <w:hyperlink w:anchor="_Toc512005310" w:history="1">
-            <w:r>
-              <w:rPr>
-                <w:rStyle w:val="Hyperlink"/>
-                <w:noProof/>
-              </w:rPr>
-              <w:t>5.3.</w:t>
-            </w:r>
-            <w:r>
-              <w:rPr>
-                <w:rFonts w:eastAsiaTheme="minorEastAsia"/>
-                <w:noProof/>
-                <w:lang w:eastAsia="de-AT"/>
-              </w:rPr>
-              <w:tab/>
-            </w:r>
-            <w:r>
-              <w:rPr>
-                <w:rStyle w:val="Hyperlink"/>
-                <w:noProof/>
-              </w:rPr>
-              <w:t>Not-Aus Schalter</w:t>
-            </w:r>
-            <w:r>
-              <w:rPr>
-                <w:noProof/>
-                <w:webHidden/>
-              </w:rPr>
-              <w:tab/>
-            </w:r>
-            <w:r>
-              <w:rPr>
-                <w:noProof/>
-                <w:webHidden/>
-              </w:rPr>
-              <w:fldChar w:fldCharType="begin"/>
-            </w:r>
-            <w:r>
-              <w:rPr>
-                <w:noProof/>
-                <w:webHidden/>
-              </w:rPr>
-              <w:instrText xml:space="preserve"> PAGEREF _Toc512005310 \h </w:instrText>
-            </w:r>
-            <w:r>
-              <w:rPr>
-                <w:noProof/>
-                <w:webHidden/>
-              </w:rPr>
-            </w:r>
-            <w:r>
-              <w:rPr>
-                <w:noProof/>
-                <w:webHidden/>
-              </w:rPr>
-              <w:fldChar w:fldCharType="separate"/>
-            </w:r>
-            <w:r>
-              <w:rPr>
-                <w:noProof/>
-                <w:webHidden/>
-              </w:rPr>
-              <w:t>8</w:t>
-            </w:r>
-            <w:r>
-              <w:rPr>
-                <w:noProof/>
-                <w:webHidden/>
-              </w:rPr>
-              <w:fldChar w:fldCharType="end"/>
-            </w:r>
-          </w:hyperlink>
-        </w:p>
-        <w:p>
-          <w:pPr>
-            <w:pStyle w:val="TOC2"/>
-            <w:tabs>
-              <w:tab w:val="left" w:pos="880"/>
-              <w:tab w:val="right" w:leader="dot" w:pos="9062"/>
-            </w:tabs>
-            <w:rPr>
-              <w:rFonts w:eastAsiaTheme="minorEastAsia"/>
-              <w:noProof/>
-              <w:lang w:eastAsia="de-AT"/>
-            </w:rPr>
-          </w:pPr>
-          <w:hyperlink w:anchor="_Toc512005311" w:history="1">
-            <w:r>
-              <w:rPr>
-                <w:rStyle w:val="Hyperlink"/>
-                <w:noProof/>
-              </w:rPr>
-              <w:t>5.4.</w:t>
-            </w:r>
-            <w:r>
-              <w:rPr>
-                <w:rFonts w:eastAsiaTheme="minorEastAsia"/>
-                <w:noProof/>
-                <w:lang w:eastAsia="de-AT"/>
-              </w:rPr>
-              <w:tab/>
-            </w:r>
-            <w:r>
-              <w:rPr>
-                <w:rStyle w:val="Hyperlink"/>
-                <w:noProof/>
-              </w:rPr>
-              <w:t>Kompatibilität mit Smart-Home Einrichtungen</w:t>
-            </w:r>
-            <w:r>
-              <w:rPr>
-                <w:noProof/>
-                <w:webHidden/>
-              </w:rPr>
-              <w:tab/>
-            </w:r>
-            <w:r>
-              <w:rPr>
-                <w:noProof/>
-                <w:webHidden/>
-              </w:rPr>
-              <w:fldChar w:fldCharType="begin"/>
-            </w:r>
-            <w:r>
-              <w:rPr>
-                <w:noProof/>
-                <w:webHidden/>
-              </w:rPr>
-              <w:instrText xml:space="preserve"> PAGEREF _Toc512005311 \h </w:instrText>
+              <w:instrText xml:space="preserve"> PAGEREF _Toc513562414 \h </w:instrText>
             </w:r>
             <w:r>
               <w:rPr>
@@ -2678,199 +2725,21 @@
       <w:pPr>
         <w:pStyle w:val="Heading1"/>
       </w:pPr>
-      <w:bookmarkStart w:id="1" w:name="_Toc512005293"/>
+      <w:bookmarkStart w:id="2" w:name="_Toc513562396"/>
       <w:r>
         <w:lastRenderedPageBreak/>
-        <w:t>Projekt</w:t>
-      </w:r>
-      <w:r>
-        <w:t>beschreibung</w:t>
-      </w:r>
-      <w:bookmarkEnd w:id="1"/>
+        <w:t>Aufgabenstellung</w:t>
+      </w:r>
+      <w:bookmarkEnd w:id="2"/>
     </w:p>
     <w:p/>
     <w:p>
       <w:pPr>
         <w:pStyle w:val="Heading2"/>
       </w:pPr>
-      <w:bookmarkStart w:id="2" w:name="_Toc512005294"/>
+      <w:bookmarkStart w:id="3" w:name="_Toc513562397"/>
       <w:r>
         <w:t>Ziel des Projekts</w:t>
-      </w:r>
-      <w:bookmarkEnd w:id="2"/>
-    </w:p>
-    <w:p>
-      <w:pPr>
-        <w:rPr>
-          <w:rFonts w:ascii="Arial" w:hAnsi="Arial" w:cs="Arial"/>
-          <w:sz w:val="24"/>
-        </w:rPr>
-      </w:pPr>
-      <w:r>
-        <w:rPr>
-          <w:rFonts w:ascii="Arial" w:hAnsi="Arial" w:cs="Arial"/>
-          <w:sz w:val="24"/>
-        </w:rPr>
-        <w:t xml:space="preserve">Es soll eine grafische Visualisierung eines beweglichen Objektes in Unity erstellt werden. Dazu wird ein Arduino </w:t>
-      </w:r>
-      <w:proofErr w:type="spellStart"/>
-      <w:r>
-        <w:rPr>
-          <w:rFonts w:ascii="Arial" w:hAnsi="Arial" w:cs="Arial"/>
-          <w:sz w:val="24"/>
-        </w:rPr>
-        <w:t>NodeMCU</w:t>
-      </w:r>
-      <w:proofErr w:type="spellEnd"/>
-      <w:r>
-        <w:rPr>
-          <w:rFonts w:ascii="Arial" w:hAnsi="Arial" w:cs="Arial"/>
-          <w:sz w:val="24"/>
-        </w:rPr>
-        <w:t xml:space="preserve"> mit einem Gyrosensor in der realen Welt bewegt, die Neigung sowie Position sollen dann in Unity live wiedergegeben werden.</w:t>
-      </w:r>
-    </w:p>
-    <w:p>
-      <w:pPr>
-        <w:rPr>
-          <w:rFonts w:ascii="Arial" w:hAnsi="Arial" w:cs="Arial"/>
-          <w:sz w:val="24"/>
-        </w:rPr>
-      </w:pPr>
-    </w:p>
-    <w:p>
-      <w:pPr>
-        <w:pStyle w:val="Heading2"/>
-      </w:pPr>
-      <w:r>
-        <w:t>Detaillierte Aufgabenstellung</w:t>
-      </w:r>
-    </w:p>
-    <w:p>
-      <w:pPr>
-        <w:rPr>
-          <w:rFonts w:ascii="Arial" w:hAnsi="Arial" w:cs="Arial"/>
-          <w:sz w:val="24"/>
-        </w:rPr>
-      </w:pPr>
-      <w:r>
-        <w:rPr>
-          <w:rFonts w:ascii="Arial" w:hAnsi="Arial" w:cs="Arial"/>
-          <w:sz w:val="24"/>
-        </w:rPr>
-        <w:t xml:space="preserve">Ein 6-Achsen Gyrosensor (3-Wege Neigung, 3-Wege Beschleunigung) [Bauteil: Grove 6-Axis </w:t>
-      </w:r>
-      <w:proofErr w:type="spellStart"/>
-      <w:r>
-        <w:rPr>
-          <w:rFonts w:ascii="Arial" w:hAnsi="Arial" w:cs="Arial"/>
-          <w:sz w:val="24"/>
-        </w:rPr>
-        <w:t>Accelerometer</w:t>
-      </w:r>
-      <w:proofErr w:type="spellEnd"/>
-      <w:r>
-        <w:rPr>
-          <w:rFonts w:ascii="Arial" w:hAnsi="Arial" w:cs="Arial"/>
-          <w:sz w:val="24"/>
-        </w:rPr>
-        <w:t xml:space="preserve"> &amp; </w:t>
-      </w:r>
-      <w:proofErr w:type="spellStart"/>
-      <w:r>
-        <w:rPr>
-          <w:rFonts w:ascii="Arial" w:hAnsi="Arial" w:cs="Arial"/>
-          <w:sz w:val="24"/>
-        </w:rPr>
-        <w:t>Gyroscope</w:t>
-      </w:r>
-      <w:proofErr w:type="spellEnd"/>
-      <w:r>
-        <w:rPr>
-          <w:rFonts w:ascii="Arial" w:hAnsi="Arial" w:cs="Arial"/>
-          <w:sz w:val="24"/>
-        </w:rPr>
-        <w:t xml:space="preserve"> v1.0] wird mittels I²C-Bus mit einem Wifi fähigem Arduino basierten Mikrocontroller [Bauteil: </w:t>
-      </w:r>
-      <w:proofErr w:type="spellStart"/>
-      <w:r>
-        <w:rPr>
-          <w:rFonts w:ascii="Arial" w:hAnsi="Arial" w:cs="Arial"/>
-          <w:sz w:val="24"/>
-        </w:rPr>
-        <w:t>NodeMCU</w:t>
-      </w:r>
-      <w:proofErr w:type="spellEnd"/>
-      <w:r>
-        <w:rPr>
-          <w:rFonts w:ascii="Arial" w:hAnsi="Arial" w:cs="Arial"/>
-          <w:sz w:val="24"/>
-        </w:rPr>
-        <w:t xml:space="preserve"> mit ESP8266]</w:t>
-      </w:r>
-      <w:r>
-        <w:rPr>
-          <w:rFonts w:ascii="Arial" w:hAnsi="Arial" w:cs="Arial"/>
-          <w:sz w:val="24"/>
-        </w:rPr>
-        <w:t xml:space="preserve"> verbunden. Die Sensordaten werden am Microcontroller ausgewertet und als UDP-Netzwerkpaket an einen Computer gesendet.</w:t>
-      </w:r>
-    </w:p>
-    <w:p>
-      <w:pPr>
-        <w:rPr>
-          <w:rFonts w:ascii="Arial" w:hAnsi="Arial" w:cs="Arial"/>
-          <w:sz w:val="24"/>
-        </w:rPr>
-      </w:pPr>
-      <w:r>
-        <w:rPr>
-          <w:rFonts w:ascii="Arial" w:hAnsi="Arial" w:cs="Arial"/>
-          <w:sz w:val="24"/>
-        </w:rPr>
-        <w:t>Dort wird in einem selbst erstellten Programm [Software: Unity und Visual Studio] ein beliebiges Objekt grafisch dargestellt. Die Bewegung sowie Neigung dieses Objektes soll den empfangenen Daten entsprechen und mit möglichst niedriger Latenz (quasi live) vom Gyrosensor übernommen werden.</w:t>
-      </w:r>
-    </w:p>
-    <w:p>
-      <w:pPr>
-        <w:rPr>
-          <w:rFonts w:ascii="Arial" w:hAnsi="Arial" w:cs="Arial"/>
-          <w:sz w:val="24"/>
-        </w:rPr>
-      </w:pPr>
-    </w:p>
-    <w:p>
-      <w:pPr>
-        <w:pStyle w:val="Heading2"/>
-      </w:pPr>
-      <w:r>
-        <w:t>Blockschaltbild</w:t>
-      </w:r>
-    </w:p>
-    <w:p>
-      <w:pPr>
-        <w:rPr>
-          <w:rFonts w:ascii="Arial" w:hAnsi="Arial" w:cs="Arial"/>
-          <w:sz w:val="24"/>
-        </w:rPr>
-      </w:pPr>
-    </w:p>
-    <w:p>
-      <w:pPr>
-        <w:pStyle w:val="Heading1"/>
-      </w:pPr>
-      <w:r>
-        <w:t>ARBEITEN</w:t>
-      </w:r>
-    </w:p>
-    <w:p/>
-    <w:p>
-      <w:pPr>
-        <w:pStyle w:val="Heading2"/>
-      </w:pPr>
-      <w:bookmarkStart w:id="3" w:name="_Toc512005296"/>
-      <w:r>
-        <w:t>Brainstorming</w:t>
       </w:r>
       <w:bookmarkEnd w:id="3"/>
     </w:p>
@@ -2886,29 +2755,31 @@
           <w:rFonts w:ascii="Arial" w:hAnsi="Arial" w:cs="Arial"/>
           <w:sz w:val="24"/>
         </w:rPr>
-        <w:t xml:space="preserve">Ausdenken einer nach Möglichkeit umsetzbaren Projektidee, welche </w:t>
+        <w:t xml:space="preserve">Es soll eine grafische Visualisierung eines beweglichen Objektes in Unity erstellt werden. Dazu wird </w:t>
       </w:r>
       <w:r>
         <w:rPr>
           <w:rFonts w:ascii="Arial" w:hAnsi="Arial" w:cs="Arial"/>
           <w:sz w:val="24"/>
         </w:rPr>
-        <w:t>innerhalb</w:t>
+        <w:t xml:space="preserve">Gyrosensor, welcher an </w:t>
       </w:r>
       <w:r>
         <w:rPr>
           <w:rFonts w:ascii="Arial" w:hAnsi="Arial" w:cs="Arial"/>
           <w:sz w:val="24"/>
         </w:rPr>
-        <w:t xml:space="preserve"> von </w:t>
-      </w:r>
+        <w:t xml:space="preserve">ein Arduino </w:t>
+      </w:r>
+      <w:proofErr w:type="spellStart"/>
       <w:r>
         <w:rPr>
           <w:rFonts w:ascii="Arial" w:hAnsi="Arial" w:cs="Arial"/>
           <w:sz w:val="24"/>
         </w:rPr>
-        <w:t>ca. 10</w:t>
-      </w:r>
+        <w:t>NodeMCU</w:t>
+      </w:r>
+      <w:proofErr w:type="spellEnd"/>
       <w:r>
         <w:rPr>
           <w:rFonts w:ascii="Arial" w:hAnsi="Arial" w:cs="Arial"/>
@@ -2916,51 +2787,39 @@
         </w:rPr>
         <w:t xml:space="preserve"> </w:t>
       </w:r>
-      <w:proofErr w:type="spellStart"/>
       <w:r>
         <w:rPr>
           <w:rFonts w:ascii="Arial" w:hAnsi="Arial" w:cs="Arial"/>
           <w:sz w:val="24"/>
         </w:rPr>
-        <w:t>Werkstätteneinheiten</w:t>
-      </w:r>
-      <w:proofErr w:type="spellEnd"/>
+        <w:t>angeschlossen ist</w:t>
+      </w:r>
       <w:r>
         <w:rPr>
           <w:rFonts w:ascii="Arial" w:hAnsi="Arial" w:cs="Arial"/>
           <w:sz w:val="24"/>
         </w:rPr>
-        <w:t xml:space="preserve"> realisierbar is</w:t>
-      </w:r>
-      <w:r>
-        <w:rPr>
-          <w:rFonts w:ascii="Arial" w:hAnsi="Arial" w:cs="Arial"/>
-          <w:sz w:val="24"/>
-        </w:rPr>
-        <w:t>t</w:t>
-      </w:r>
-      <w:r>
-        <w:rPr>
-          <w:rFonts w:ascii="Arial" w:hAnsi="Arial" w:cs="Arial"/>
-          <w:sz w:val="24"/>
-        </w:rPr>
-        <w:t xml:space="preserve"> (10 Wochen, 4 Schulstunden pro Woche, 2 Personen also ungefähr 66 Arbeitsstunden)</w:t>
-      </w:r>
-      <w:r>
-        <w:rPr>
-          <w:rFonts w:ascii="Arial" w:hAnsi="Arial" w:cs="Arial"/>
-          <w:sz w:val="24"/>
-        </w:rPr>
-        <w:t>.</w:t>
+        <w:t xml:space="preserve"> in der realen Welt bewegt, die Neigung sowie Position sollen dann in Unity live wiedergegeben werden.</w:t>
       </w:r>
     </w:p>
     <w:p>
       <w:pPr>
+        <w:rPr>
+          <w:rFonts w:ascii="Arial" w:hAnsi="Arial" w:cs="Arial"/>
+          <w:sz w:val="24"/>
+        </w:rPr>
+      </w:pPr>
+    </w:p>
+    <w:p>
+      <w:pPr>
         <w:pStyle w:val="Heading2"/>
       </w:pPr>
-      <w:bookmarkStart w:id="4" w:name="_Toc512005297"/>
-      <w:r>
-        <w:t>Projektidee</w:t>
+      <w:bookmarkStart w:id="4" w:name="_Toc513562398"/>
+      <w:r>
+        <w:t xml:space="preserve">Detaillierte </w:t>
+      </w:r>
+      <w:r>
+        <w:t>Funktionsbeschreibung</w:t>
       </w:r>
       <w:bookmarkEnd w:id="4"/>
     </w:p>
@@ -2971,13 +2830,20 @@
           <w:sz w:val="24"/>
         </w:rPr>
       </w:pPr>
+      <w:r>
+        <w:rPr>
+          <w:rFonts w:ascii="Arial" w:hAnsi="Arial" w:cs="Arial"/>
+          <w:sz w:val="24"/>
+        </w:rPr>
+        <w:t xml:space="preserve">Ein 6-Achsen Gyrosensor (3-Wege Neigung, 3-Wege Beschleunigung) [Bauteil: Grove 6-Axis </w:t>
+      </w:r>
       <w:proofErr w:type="spellStart"/>
       <w:r>
         <w:rPr>
           <w:rFonts w:ascii="Arial" w:hAnsi="Arial" w:cs="Arial"/>
           <w:sz w:val="24"/>
         </w:rPr>
-        <w:t>tsstunden</w:t>
+        <w:t>Accelerometer</w:t>
       </w:r>
       <w:proofErr w:type="spellEnd"/>
       <w:r>
@@ -2985,14 +2851,46 @@
           <w:rFonts w:ascii="Arial" w:hAnsi="Arial" w:cs="Arial"/>
           <w:sz w:val="24"/>
         </w:rPr>
-        <w:t>)</w:t>
-      </w:r>
+        <w:t xml:space="preserve"> &amp; </w:t>
+      </w:r>
+      <w:proofErr w:type="spellStart"/>
       <w:r>
         <w:rPr>
           <w:rFonts w:ascii="Arial" w:hAnsi="Arial" w:cs="Arial"/>
           <w:sz w:val="24"/>
         </w:rPr>
-        <w:t>.</w:t>
+        <w:t>Gyroscope</w:t>
+      </w:r>
+      <w:proofErr w:type="spellEnd"/>
+      <w:r>
+        <w:rPr>
+          <w:rFonts w:ascii="Arial" w:hAnsi="Arial" w:cs="Arial"/>
+          <w:sz w:val="24"/>
+        </w:rPr>
+        <w:t xml:space="preserve"> v1.0] wird mittels I²C-Bus mit einem Wifi fähigem Arduino basierten Mikrocontroller [Bauteil: </w:t>
+      </w:r>
+      <w:proofErr w:type="spellStart"/>
+      <w:r>
+        <w:rPr>
+          <w:rFonts w:ascii="Arial" w:hAnsi="Arial" w:cs="Arial"/>
+          <w:sz w:val="24"/>
+        </w:rPr>
+        <w:t>NodeMCU</w:t>
+      </w:r>
+      <w:proofErr w:type="spellEnd"/>
+      <w:r>
+        <w:rPr>
+          <w:rFonts w:ascii="Arial" w:hAnsi="Arial" w:cs="Arial"/>
+          <w:sz w:val="24"/>
+        </w:rPr>
+        <w:t xml:space="preserve"> mit ESP8266]</w:t>
+      </w:r>
+      <w:r>
+        <w:rPr>
+          <w:rFonts w:ascii="Arial" w:hAnsi="Arial" w:cs="Arial"/>
+          <w:sz w:val="24"/>
+        </w:rPr>
+        <w:t xml:space="preserve"> verbunden. Die Sensordaten werden am Microcontroller ausgewertet und als UDP-Netzwerkpaket an einen Computer gesendet.</w:t>
       </w:r>
     </w:p>
     <w:p>
@@ -3007,50 +2905,91 @@
           <w:rFonts w:ascii="Arial" w:hAnsi="Arial" w:cs="Arial"/>
           <w:sz w:val="24"/>
         </w:rPr>
-        <w:br w:type="page"/>
+        <w:t xml:space="preserve">Dort </w:t>
+      </w:r>
+      <w:r>
+        <w:rPr>
+          <w:rFonts w:ascii="Arial" w:hAnsi="Arial" w:cs="Arial"/>
+          <w:sz w:val="24"/>
+        </w:rPr>
+        <w:t xml:space="preserve">werden diese zunächst empfangen und anschließend </w:t>
+      </w:r>
+      <w:r>
+        <w:rPr>
+          <w:rFonts w:ascii="Arial" w:hAnsi="Arial" w:cs="Arial"/>
+          <w:sz w:val="24"/>
+        </w:rPr>
+        <w:t>in einem selbst erstellten Programm [Software: Unit</w:t>
+      </w:r>
+      <w:r>
+        <w:rPr>
+          <w:rFonts w:ascii="Arial" w:hAnsi="Arial" w:cs="Arial"/>
+          <w:sz w:val="24"/>
+        </w:rPr>
+        <w:t>y</w:t>
+      </w:r>
+      <w:r>
+        <w:rPr>
+          <w:rFonts w:ascii="Arial" w:hAnsi="Arial" w:cs="Arial"/>
+          <w:sz w:val="24"/>
+        </w:rPr>
+        <w:t>] ein beliebiges Objekt grafisch</w:t>
+      </w:r>
+      <w:r>
+        <w:rPr>
+          <w:rFonts w:ascii="Arial" w:hAnsi="Arial" w:cs="Arial"/>
+          <w:sz w:val="24"/>
+        </w:rPr>
+        <w:t xml:space="preserve"> in einem dreidimensionalen Raum</w:t>
+      </w:r>
+      <w:r>
+        <w:rPr>
+          <w:rFonts w:ascii="Arial" w:hAnsi="Arial" w:cs="Arial"/>
+          <w:sz w:val="24"/>
+        </w:rPr>
+        <w:t xml:space="preserve"> dargestellt. Die Bewegung sowie Neigung dieses Objektes soll den </w:t>
+      </w:r>
+      <w:proofErr w:type="spellStart"/>
+      <w:r>
+        <w:rPr>
+          <w:rFonts w:ascii="Arial" w:hAnsi="Arial" w:cs="Arial"/>
+          <w:sz w:val="24"/>
+        </w:rPr>
+        <w:t>Sensordd</w:t>
+      </w:r>
+      <w:r>
+        <w:rPr>
+          <w:rFonts w:ascii="Arial" w:hAnsi="Arial" w:cs="Arial"/>
+          <w:sz w:val="24"/>
+        </w:rPr>
+        <w:t>aten</w:t>
+      </w:r>
+      <w:proofErr w:type="spellEnd"/>
+      <w:r>
+        <w:rPr>
+          <w:rFonts w:ascii="Arial" w:hAnsi="Arial" w:cs="Arial"/>
+          <w:sz w:val="24"/>
+        </w:rPr>
+        <w:t xml:space="preserve"> entsprechen und mit möglichst niedriger Latenz (quasi live) vom Gyrosensor übernommen werden.</w:t>
       </w:r>
     </w:p>
     <w:p>
       <w:pPr>
-        <w:pStyle w:val="Heading1"/>
-      </w:pPr>
-      <w:r>
-        <w:lastRenderedPageBreak/>
-        <w:t>Projektmanagement</w:t>
-      </w:r>
+        <w:rPr>
+          <w:rFonts w:ascii="Arial" w:hAnsi="Arial" w:cs="Arial"/>
+          <w:sz w:val="24"/>
+        </w:rPr>
+      </w:pPr>
     </w:p>
     <w:p>
       <w:pPr>
-        <w:rPr>
-          <w:rFonts w:ascii="Arial" w:hAnsi="Arial" w:cs="Arial"/>
-          <w:sz w:val="24"/>
-        </w:rPr>
-      </w:pPr>
-    </w:p>
-    <w:p>
-      <w:pPr>
         <w:pStyle w:val="Heading2"/>
       </w:pPr>
-      <w:bookmarkStart w:id="5" w:name="_Toc512005300"/>
-      <w:r>
-        <w:t>Produktstrukturplan</w:t>
+      <w:bookmarkStart w:id="5" w:name="_Toc513562399"/>
+      <w:r>
+        <w:t>Blockschaltbild</w:t>
       </w:r>
       <w:bookmarkEnd w:id="5"/>
-    </w:p>
-    <w:p>
-      <w:pPr>
-        <w:rPr>
-          <w:rFonts w:ascii="Arial" w:hAnsi="Arial" w:cs="Arial"/>
-          <w:sz w:val="24"/>
-        </w:rPr>
-      </w:pPr>
-      <w:r>
-        <w:rPr>
-          <w:rFonts w:ascii="Arial" w:hAnsi="Arial" w:cs="Arial"/>
-          <w:sz w:val="24"/>
-        </w:rPr>
-        <w:t>Angefangen wird mit der</w:t>
-      </w:r>
     </w:p>
     <w:tbl>
       <w:tblPr>
@@ -3095,10 +3034,10 @@
                 <w:noProof/>
               </w:rPr>
               <w:drawing>
-                <wp:inline distT="0" distB="0" distL="0" distR="0" wp14:anchorId="58AF07C7" wp14:editId="4DCA3C00">
-                  <wp:extent cx="5892430" cy="2752725"/>
-                  <wp:effectExtent l="0" t="0" r="0" b="0"/>
-                  <wp:docPr id="6" name="Picture 6"/>
+                <wp:inline distT="0" distB="0" distL="0" distR="0" wp14:anchorId="3B913863" wp14:editId="4D2CF2C0">
+                  <wp:extent cx="5652000" cy="1188000"/>
+                  <wp:effectExtent l="0" t="0" r="6350" b="0"/>
+                  <wp:docPr id="22" name="Picture 22"/>
                   <wp:cNvGraphicFramePr>
                     <a:graphicFrameLocks xmlns:a="http://schemas.openxmlformats.org/drawingml/2006/main" noChangeAspect="1"/>
                   </wp:cNvGraphicFramePr>
@@ -3106,26 +3045,26 @@
                     <a:graphicData uri="http://schemas.openxmlformats.org/drawingml/2006/picture">
                       <pic:pic xmlns:pic="http://schemas.openxmlformats.org/drawingml/2006/picture">
                         <pic:nvPicPr>
-                          <pic:cNvPr id="0" name="Picture 1"/>
+                          <pic:cNvPr id="0" name="Picture 3"/>
                           <pic:cNvPicPr>
                             <a:picLocks noChangeAspect="1" noChangeArrowheads="1"/>
                           </pic:cNvPicPr>
                         </pic:nvPicPr>
                         <pic:blipFill rotWithShape="1">
-                          <a:blip r:embed="rId9" cstate="print">
+                          <a:blip r:embed="rId9">
                             <a:extLst>
                               <a:ext uri="{28A0092B-C50C-407E-A947-70E740481C1C}">
                                 <a14:useLocalDpi xmlns:a14="http://schemas.microsoft.com/office/drawing/2010/main" val="0"/>
                               </a:ext>
                             </a:extLst>
                           </a:blip>
-                          <a:srcRect t="9929" b="7019"/>
+                          <a:srcRect l="16013" t="37130" r="19311" b="38704"/>
                           <a:stretch/>
                         </pic:blipFill>
                         <pic:spPr bwMode="auto">
                           <a:xfrm>
                             <a:off x="0" y="0"/>
-                            <a:ext cx="5954216" cy="2781589"/>
+                            <a:ext cx="5652000" cy="1188000"/>
                           </a:xfrm>
                           <a:prstGeom prst="rect">
                             <a:avLst/>
@@ -3191,7 +3130,10 @@
               <w:fldChar w:fldCharType="end"/>
             </w:r>
             <w:r>
-              <w:t>: Spannungsregler Schaltung</w:t>
+              <w:t xml:space="preserve">: </w:t>
+            </w:r>
+            <w:r>
+              <w:t>Blockschaltbild des Projektaufbaus</w:t>
             </w:r>
           </w:p>
         </w:tc>
@@ -3207,16 +3149,43 @@
     </w:p>
     <w:p>
       <w:pPr>
-        <w:pStyle w:val="Heading2"/>
-      </w:pPr>
-      <w:bookmarkStart w:id="6" w:name="_Toc512005301"/>
-      <w:r>
-        <w:t>Projektstrukturplan</w:t>
+        <w:rPr>
+          <w:rFonts w:ascii="Arial" w:hAnsi="Arial" w:cs="Arial"/>
+          <w:sz w:val="24"/>
+        </w:rPr>
+      </w:pPr>
+      <w:r>
+        <w:rPr>
+          <w:rFonts w:ascii="Arial" w:hAnsi="Arial" w:cs="Arial"/>
+          <w:sz w:val="24"/>
+        </w:rPr>
+        <w:br w:type="page"/>
+      </w:r>
+    </w:p>
+    <w:p>
+      <w:pPr>
+        <w:pStyle w:val="Heading1"/>
+      </w:pPr>
+      <w:bookmarkStart w:id="6" w:name="_Toc513562400"/>
+      <w:r>
+        <w:lastRenderedPageBreak/>
+        <w:t>Entwurf</w:t>
       </w:r>
       <w:bookmarkEnd w:id="6"/>
     </w:p>
+    <w:p/>
     <w:p>
       <w:pPr>
+        <w:pStyle w:val="Heading2"/>
+      </w:pPr>
+      <w:bookmarkStart w:id="7" w:name="_Toc513562401"/>
+      <w:r>
+        <w:t>Berechnungen</w:t>
+      </w:r>
+      <w:bookmarkEnd w:id="7"/>
+    </w:p>
+    <w:p>
+      <w:pPr>
         <w:rPr>
           <w:rFonts w:ascii="Arial" w:hAnsi="Arial" w:cs="Arial"/>
           <w:sz w:val="24"/>
@@ -3227,7 +3196,289 @@
           <w:rFonts w:ascii="Arial" w:hAnsi="Arial" w:cs="Arial"/>
           <w:sz w:val="24"/>
         </w:rPr>
-        <w:t>Die 230 V Wechselspannung m</w:t>
+        <w:t>Platzhaltertext</w:t>
+      </w:r>
+    </w:p>
+    <w:p>
+      <w:pPr>
+        <w:rPr>
+          <w:rFonts w:ascii="Arial" w:hAnsi="Arial" w:cs="Arial"/>
+          <w:sz w:val="24"/>
+        </w:rPr>
+      </w:pPr>
+    </w:p>
+    <w:p>
+      <w:pPr>
+        <w:pStyle w:val="Heading2"/>
+      </w:pPr>
+      <w:bookmarkStart w:id="8" w:name="_Toc513562402"/>
+      <w:r>
+        <w:t>Simulationen</w:t>
+      </w:r>
+      <w:bookmarkEnd w:id="8"/>
+    </w:p>
+    <w:p>
+      <w:pPr>
+        <w:rPr>
+          <w:rFonts w:ascii="Arial" w:hAnsi="Arial" w:cs="Arial"/>
+          <w:sz w:val="24"/>
+        </w:rPr>
+      </w:pPr>
+      <w:r>
+        <w:rPr>
+          <w:rFonts w:ascii="Arial" w:hAnsi="Arial" w:cs="Arial"/>
+          <w:sz w:val="24"/>
+        </w:rPr>
+        <w:t>Platzhaltertext</w:t>
+      </w:r>
+    </w:p>
+    <w:p>
+      <w:pPr>
+        <w:rPr>
+          <w:rFonts w:ascii="Arial" w:hAnsi="Arial" w:cs="Arial"/>
+          <w:sz w:val="24"/>
+        </w:rPr>
+      </w:pPr>
+    </w:p>
+    <w:p>
+      <w:pPr>
+        <w:pStyle w:val="Heading2"/>
+      </w:pPr>
+      <w:bookmarkStart w:id="9" w:name="_Toc513562403"/>
+      <w:r>
+        <w:t>Sourcecode</w:t>
+      </w:r>
+      <w:bookmarkEnd w:id="9"/>
+    </w:p>
+    <w:p>
+      <w:pPr>
+        <w:rPr>
+          <w:rFonts w:ascii="Arial" w:hAnsi="Arial" w:cs="Arial"/>
+          <w:sz w:val="24"/>
+        </w:rPr>
+      </w:pPr>
+      <w:r>
+        <w:rPr>
+          <w:rFonts w:ascii="Arial" w:hAnsi="Arial" w:cs="Arial"/>
+          <w:sz w:val="24"/>
+        </w:rPr>
+        <w:t>Platzhaltertext</w:t>
+      </w:r>
+    </w:p>
+    <w:p>
+      <w:pPr>
+        <w:rPr>
+          <w:rFonts w:ascii="Arial" w:hAnsi="Arial" w:cs="Arial"/>
+          <w:sz w:val="24"/>
+        </w:rPr>
+      </w:pPr>
+    </w:p>
+    <w:p>
+      <w:r>
+        <w:br w:type="page"/>
+      </w:r>
+    </w:p>
+    <w:p>
+      <w:pPr>
+        <w:pStyle w:val="Heading1"/>
+      </w:pPr>
+      <w:bookmarkStart w:id="10" w:name="_Toc513562404"/>
+      <w:r>
+        <w:t>Fertigungsunterlagen</w:t>
+      </w:r>
+      <w:bookmarkEnd w:id="10"/>
+    </w:p>
+    <w:p>
+      <w:pPr>
+        <w:rPr>
+          <w:rFonts w:ascii="Arial" w:hAnsi="Arial" w:cs="Arial"/>
+          <w:sz w:val="24"/>
+        </w:rPr>
+      </w:pPr>
+    </w:p>
+    <w:p>
+      <w:pPr>
+        <w:pStyle w:val="Heading2"/>
+      </w:pPr>
+      <w:bookmarkStart w:id="11" w:name="_Toc513562405"/>
+      <w:r>
+        <w:t>Schaltungen</w:t>
+      </w:r>
+      <w:bookmarkEnd w:id="11"/>
+    </w:p>
+    <w:p>
+      <w:pPr>
+        <w:rPr>
+          <w:rFonts w:ascii="Arial" w:hAnsi="Arial" w:cs="Arial"/>
+          <w:sz w:val="24"/>
+        </w:rPr>
+      </w:pPr>
+      <w:r>
+        <w:rPr>
+          <w:rFonts w:ascii="Arial" w:hAnsi="Arial" w:cs="Arial"/>
+          <w:sz w:val="24"/>
+        </w:rPr>
+        <w:t>Platzhaltertext</w:t>
+      </w:r>
+    </w:p>
+    <w:p/>
+    <w:p>
+      <w:pPr>
+        <w:pStyle w:val="Heading2"/>
+      </w:pPr>
+      <w:bookmarkStart w:id="12" w:name="_Toc513562406"/>
+      <w:r>
+        <w:t>Layout</w:t>
+      </w:r>
+      <w:bookmarkEnd w:id="12"/>
+    </w:p>
+    <w:p>
+      <w:pPr>
+        <w:rPr>
+          <w:rFonts w:ascii="Arial" w:hAnsi="Arial" w:cs="Arial"/>
+          <w:sz w:val="24"/>
+        </w:rPr>
+      </w:pPr>
+      <w:r>
+        <w:rPr>
+          <w:rFonts w:ascii="Arial" w:hAnsi="Arial" w:cs="Arial"/>
+          <w:sz w:val="24"/>
+        </w:rPr>
+        <w:t>Platzhaltertext</w:t>
+      </w:r>
+    </w:p>
+    <w:p/>
+    <w:p>
+      <w:pPr>
+        <w:pStyle w:val="Heading2"/>
+      </w:pPr>
+      <w:bookmarkStart w:id="13" w:name="_Toc513562407"/>
+      <w:r>
+        <w:t>Bauteilliste</w:t>
+      </w:r>
+      <w:bookmarkEnd w:id="13"/>
+    </w:p>
+    <w:p>
+      <w:pPr>
+        <w:rPr>
+          <w:rFonts w:ascii="Arial" w:hAnsi="Arial" w:cs="Arial"/>
+          <w:sz w:val="24"/>
+        </w:rPr>
+      </w:pPr>
+      <w:r>
+        <w:rPr>
+          <w:rFonts w:ascii="Arial" w:hAnsi="Arial" w:cs="Arial"/>
+          <w:sz w:val="24"/>
+        </w:rPr>
+        <w:t>Platzhaltertext</w:t>
+      </w:r>
+    </w:p>
+    <w:p>
+      <w:pPr>
+        <w:rPr>
+          <w:rFonts w:ascii="Arial" w:hAnsi="Arial" w:cs="Arial"/>
+          <w:sz w:val="24"/>
+        </w:rPr>
+      </w:pPr>
+    </w:p>
+    <w:p>
+      <w:pPr>
+        <w:rPr>
+          <w:rFonts w:ascii="Arial" w:hAnsi="Arial" w:cs="Arial"/>
+          <w:sz w:val="24"/>
+        </w:rPr>
+      </w:pPr>
+      <w:r>
+        <w:rPr>
+          <w:rFonts w:ascii="Arial" w:hAnsi="Arial" w:cs="Arial"/>
+          <w:sz w:val="24"/>
+        </w:rPr>
+        <w:br w:type="page"/>
+      </w:r>
+    </w:p>
+    <w:p>
+      <w:pPr>
+        <w:pStyle w:val="Heading1"/>
+      </w:pPr>
+      <w:bookmarkStart w:id="14" w:name="_Toc513562408"/>
+      <w:r>
+        <w:t>Inbetriebnahme und Testergebnisse</w:t>
+      </w:r>
+      <w:bookmarkEnd w:id="14"/>
+    </w:p>
+    <w:p/>
+    <w:p>
+      <w:pPr>
+        <w:pStyle w:val="Heading2"/>
+      </w:pPr>
+      <w:bookmarkStart w:id="15" w:name="_Toc513562409"/>
+      <w:r>
+        <w:t>Überschrift</w:t>
+      </w:r>
+      <w:bookmarkEnd w:id="15"/>
+    </w:p>
+    <w:p>
+      <w:pPr>
+        <w:rPr>
+          <w:rFonts w:ascii="Arial" w:hAnsi="Arial" w:cs="Arial"/>
+          <w:sz w:val="24"/>
+        </w:rPr>
+      </w:pPr>
+      <w:r>
+        <w:rPr>
+          <w:rFonts w:ascii="Arial" w:hAnsi="Arial" w:cs="Arial"/>
+          <w:sz w:val="24"/>
+        </w:rPr>
+        <w:t>Platzhaltertext</w:t>
+      </w:r>
+    </w:p>
+    <w:p>
+      <w:pPr>
+        <w:rPr>
+          <w:rFonts w:ascii="Arial" w:hAnsi="Arial" w:cs="Arial"/>
+          <w:sz w:val="24"/>
+        </w:rPr>
+      </w:pPr>
+    </w:p>
+    <w:p>
+      <w:r>
+        <w:br w:type="page"/>
+      </w:r>
+    </w:p>
+    <w:p>
+      <w:pPr>
+        <w:pStyle w:val="Heading1"/>
+      </w:pPr>
+      <w:bookmarkStart w:id="16" w:name="_Toc513562410"/>
+      <w:r>
+        <w:t>Projektmanagement</w:t>
+      </w:r>
+      <w:bookmarkEnd w:id="16"/>
+    </w:p>
+    <w:p/>
+    <w:p>
+      <w:pPr>
+        <w:pStyle w:val="Heading2"/>
+      </w:pPr>
+      <w:bookmarkStart w:id="17" w:name="_Toc513562411"/>
+      <w:r>
+        <w:t>Produktstrukturplan</w:t>
+      </w:r>
+      <w:bookmarkEnd w:id="17"/>
+    </w:p>
+    <w:p>
+      <w:pPr>
+        <w:rPr>
+          <w:rFonts w:ascii="Arial" w:hAnsi="Arial" w:cs="Arial"/>
+          <w:sz w:val="24"/>
+        </w:rPr>
+      </w:pPr>
+      <w:r>
+        <w:rPr>
+          <w:rFonts w:ascii="Arial" w:hAnsi="Arial" w:cs="Arial"/>
+          <w:sz w:val="24"/>
+        </w:rPr>
+        <w:t>Der grobe Plan des fertigen Produktes sieht folgendermaßen aus:</w:t>
       </w:r>
     </w:p>
     <w:tbl>
@@ -3273,10 +3524,10 @@
                 <w:noProof/>
               </w:rPr>
               <w:drawing>
-                <wp:inline distT="0" distB="0" distL="0" distR="0">
-                  <wp:extent cx="6055541" cy="2828925"/>
-                  <wp:effectExtent l="0" t="0" r="2540" b="0"/>
-                  <wp:docPr id="4" name="Picture 4"/>
+                <wp:inline distT="0" distB="0" distL="0" distR="0" wp14:anchorId="33AE027F" wp14:editId="35A28D5E">
+                  <wp:extent cx="5650440" cy="2495550"/>
+                  <wp:effectExtent l="0" t="0" r="7620" b="0"/>
+                  <wp:docPr id="24" name="Picture 24"/>
                   <wp:cNvGraphicFramePr>
                     <a:graphicFrameLocks xmlns:a="http://schemas.openxmlformats.org/drawingml/2006/main" noChangeAspect="1"/>
                   </wp:cNvGraphicFramePr>
@@ -3284,26 +3535,26 @@
                     <a:graphicData uri="http://schemas.openxmlformats.org/drawingml/2006/picture">
                       <pic:pic xmlns:pic="http://schemas.openxmlformats.org/drawingml/2006/picture">
                         <pic:nvPicPr>
-                          <pic:cNvPr id="0" name="Picture 1"/>
+                          <pic:cNvPr id="0" name="Picture 7"/>
                           <pic:cNvPicPr>
                             <a:picLocks noChangeAspect="1" noChangeArrowheads="1"/>
                           </pic:cNvPicPr>
                         </pic:nvPicPr>
                         <pic:blipFill rotWithShape="1">
-                          <a:blip r:embed="rId9" cstate="print">
+                          <a:blip r:embed="rId10">
                             <a:extLst>
                               <a:ext uri="{28A0092B-C50C-407E-A947-70E740481C1C}">
                                 <a14:useLocalDpi xmlns:a14="http://schemas.microsoft.com/office/drawing/2010/main" val="0"/>
                               </a:ext>
                             </a:extLst>
                           </a:blip>
-                          <a:srcRect t="9929" b="7019"/>
+                          <a:srcRect t="7001" b="14383"/>
                           <a:stretch/>
                         </pic:blipFill>
                         <pic:spPr bwMode="auto">
                           <a:xfrm>
                             <a:off x="0" y="0"/>
-                            <a:ext cx="6095357" cy="2847526"/>
+                            <a:ext cx="5652000" cy="2496239"/>
                           </a:xfrm>
                           <a:prstGeom prst="rect">
                             <a:avLst/>
@@ -3360,7 +3611,7 @@
               <w:rPr>
                 <w:noProof/>
               </w:rPr>
-              <w:t>1</w:t>
+              <w:t>2</w:t>
             </w:r>
             <w:r>
               <w:rPr>
@@ -3372,7 +3623,7 @@
               <w:t xml:space="preserve">: </w:t>
             </w:r>
             <w:r>
-              <w:t>Spannungsregler Schaltung</w:t>
+              <w:t>Produktstrukturplan als Mindmap</w:t>
             </w:r>
           </w:p>
         </w:tc>
@@ -3380,44 +3631,21 @@
     </w:tbl>
     <w:p>
       <w:pPr>
-        <w:pStyle w:val="Heading2"/>
-      </w:pPr>
-      <w:r>
-        <w:lastRenderedPageBreak/>
-        <w:t>Arbeitspakete</w:t>
-      </w:r>
+        <w:rPr>
+          <w:rFonts w:ascii="Arial" w:hAnsi="Arial" w:cs="Arial"/>
+          <w:sz w:val="24"/>
+        </w:rPr>
+      </w:pPr>
     </w:p>
     <w:p>
       <w:pPr>
-        <w:rPr>
-          <w:rFonts w:ascii="Arial" w:hAnsi="Arial" w:cs="Arial"/>
-          <w:sz w:val="24"/>
-        </w:rPr>
-      </w:pPr>
-      <w:r>
-        <w:rPr>
-          <w:rFonts w:ascii="Arial" w:hAnsi="Arial" w:cs="Arial"/>
-          <w:sz w:val="24"/>
-        </w:rPr>
-        <w:t>Die Software für den Arduino Baustein gestaltet sich eher einfach. Zur Verwendung des Infrarotempfängers wird eine Library (</w:t>
-      </w:r>
-      <w:proofErr w:type="spellStart"/>
-      <w:r>
-        <w:rPr>
-          <w:rFonts w:ascii="Arial" w:hAnsi="Arial" w:cs="Arial"/>
-          <w:i/>
-          <w:sz w:val="24"/>
-        </w:rPr>
-        <w:t>IRremote</w:t>
-      </w:r>
-      <w:proofErr w:type="spellEnd"/>
-      <w:r>
-        <w:rPr>
-          <w:rFonts w:ascii="Arial" w:hAnsi="Arial" w:cs="Arial"/>
-          <w:sz w:val="24"/>
-        </w:rPr>
-        <w:t>) benötigt, diese lässt sich im Internet sehr einfach finden.</w:t>
-      </w:r>
+        <w:pStyle w:val="Heading2"/>
+      </w:pPr>
+      <w:bookmarkStart w:id="18" w:name="_Toc513562412"/>
+      <w:r>
+        <w:t>Projektstrukturplan</w:t>
+      </w:r>
+      <w:bookmarkEnd w:id="18"/>
     </w:p>
     <w:p>
       <w:pPr>
@@ -3431,72 +3659,21 @@
           <w:rFonts w:ascii="Arial" w:hAnsi="Arial" w:cs="Arial"/>
           <w:sz w:val="24"/>
         </w:rPr>
-        <w:br w:type="page"/>
-      </w:r>
-    </w:p>
-    <w:p>
-      <w:pPr>
+        <w:t xml:space="preserve">Ein Plan der Struktur des Projektes ist in Abbildung </w:t>
+      </w:r>
+      <w:r>
         <w:rPr>
           <w:rFonts w:ascii="Arial" w:hAnsi="Arial" w:cs="Arial"/>
           <w:sz w:val="24"/>
         </w:rPr>
-      </w:pPr>
-    </w:p>
-    <w:p>
-      <w:pPr>
-        <w:pStyle w:val="Heading1"/>
-      </w:pPr>
-      <w:bookmarkStart w:id="7" w:name="_Toc512005303"/>
-      <w:r>
-        <w:t>Arbeitsablauf</w:t>
-      </w:r>
-      <w:bookmarkEnd w:id="7"/>
-    </w:p>
-    <w:p/>
-    <w:p>
-      <w:pPr>
-        <w:pStyle w:val="Heading2"/>
-      </w:pPr>
-      <w:bookmarkStart w:id="8" w:name="_Toc512005304"/>
-      <w:r>
-        <w:t>Schaltungsaufbau</w:t>
-      </w:r>
-      <w:bookmarkEnd w:id="8"/>
-    </w:p>
-    <w:p>
-      <w:pPr>
+        <w:t>3</w:t>
+      </w:r>
+      <w:r>
         <w:rPr>
           <w:rFonts w:ascii="Arial" w:hAnsi="Arial" w:cs="Arial"/>
           <w:sz w:val="24"/>
         </w:rPr>
-      </w:pPr>
-      <w:r>
-        <w:rPr>
-          <w:rFonts w:ascii="Arial" w:hAnsi="Arial" w:cs="Arial"/>
-          <w:sz w:val="24"/>
-        </w:rPr>
-        <w:t>Da leider nicht genügend Zeit vorhanden war, um eine Platine selbst zu gestalten und fertigen zu lassen, wurden die benötigen Schaltungen zur Spannungsregelung sowie zur</w:t>
-      </w:r>
-      <w:r>
-        <w:rPr>
-          <w:rFonts w:ascii="Arial" w:hAnsi="Arial" w:cs="Arial"/>
-          <w:sz w:val="24"/>
-        </w:rPr>
-        <w:t xml:space="preserve"> Steuerung der</w:t>
-      </w:r>
-      <w:r>
-        <w:rPr>
-          <w:rFonts w:ascii="Arial" w:hAnsi="Arial" w:cs="Arial"/>
-          <w:sz w:val="24"/>
-        </w:rPr>
-        <w:t xml:space="preserve"> Funktion der Steckdose auf eine Lochrasterplatine gelötet</w:t>
-      </w:r>
-      <w:r>
-        <w:rPr>
-          <w:rFonts w:ascii="Arial" w:hAnsi="Arial" w:cs="Arial"/>
-          <w:sz w:val="24"/>
-        </w:rPr>
-        <w:t>.</w:t>
+        <w:t xml:space="preserve"> zu sehen.</w:t>
       </w:r>
     </w:p>
     <w:tbl>
@@ -3542,10 +3719,10 @@
                 <w:noProof/>
               </w:rPr>
               <w:drawing>
-                <wp:inline distT="0" distB="0" distL="0" distR="0" wp14:anchorId="5F20FFDD" wp14:editId="1004A0D2">
-                  <wp:extent cx="2403348" cy="3438525"/>
-                  <wp:effectExtent l="0" t="0" r="0" b="0"/>
-                  <wp:docPr id="7" name="Picture 7"/>
+                <wp:inline distT="0" distB="0" distL="0" distR="0" wp14:anchorId="381610B6" wp14:editId="418BED7C">
+                  <wp:extent cx="3465400" cy="3454400"/>
+                  <wp:effectExtent l="0" t="0" r="1905" b="0"/>
+                  <wp:docPr id="25" name="Picture 25"/>
                   <wp:cNvGraphicFramePr>
                     <a:graphicFrameLocks xmlns:a="http://schemas.openxmlformats.org/drawingml/2006/main" noChangeAspect="1"/>
                   </wp:cNvGraphicFramePr>
@@ -3553,23 +3730,36 @@
                     <a:graphicData uri="http://schemas.openxmlformats.org/drawingml/2006/picture">
                       <pic:pic xmlns:pic="http://schemas.openxmlformats.org/drawingml/2006/picture">
                         <pic:nvPicPr>
-                          <pic:cNvPr id="1" name=""/>
-                          <pic:cNvPicPr/>
+                          <pic:cNvPr id="0" name="Picture 9"/>
+                          <pic:cNvPicPr>
+                            <a:picLocks noChangeAspect="1" noChangeArrowheads="1"/>
+                          </pic:cNvPicPr>
                         </pic:nvPicPr>
                         <pic:blipFill>
-                          <a:blip r:embed="rId10"/>
+                          <a:blip r:embed="rId11">
+                            <a:extLst>
+                              <a:ext uri="{28A0092B-C50C-407E-A947-70E740481C1C}">
+                                <a14:useLocalDpi xmlns:a14="http://schemas.microsoft.com/office/drawing/2010/main" val="0"/>
+                              </a:ext>
+                            </a:extLst>
+                          </a:blip>
+                          <a:srcRect/>
                           <a:stretch>
                             <a:fillRect/>
                           </a:stretch>
                         </pic:blipFill>
-                        <pic:spPr>
+                        <pic:spPr bwMode="auto">
                           <a:xfrm>
                             <a:off x="0" y="0"/>
-                            <a:ext cx="2425755" cy="3470583"/>
+                            <a:ext cx="3532995" cy="3521780"/>
                           </a:xfrm>
                           <a:prstGeom prst="rect">
                             <a:avLst/>
                           </a:prstGeom>
+                          <a:noFill/>
+                          <a:ln>
+                            <a:noFill/>
+                          </a:ln>
                         </pic:spPr>
                       </pic:pic>
                     </a:graphicData>
@@ -3613,7 +3803,7 @@
               <w:rPr>
                 <w:noProof/>
               </w:rPr>
-              <w:t>2</w:t>
+              <w:t>3</w:t>
             </w:r>
             <w:r>
               <w:rPr>
@@ -3622,21 +3812,43 @@
               <w:fldChar w:fldCharType="end"/>
             </w:r>
             <w:r>
-              <w:t>: Software</w:t>
-            </w:r>
+              <w:t xml:space="preserve">: </w:t>
+            </w:r>
+            <w:r>
+              <w:t>Projektstrukturplan</w:t>
+            </w:r>
+          </w:p>
+        </w:tc>
+      </w:tr>
+      <w:tr>
+        <w:trPr>
+          <w:cantSplit/>
+          <w:jc w:val="center"/>
+        </w:trPr>
+        <w:tc>
+          <w:tcPr>
+            <w:tcW w:w="7259" w:type="dxa"/>
+            <w:tcMar>
+              <w:bottom w:w="170" w:type="dxa"/>
+            </w:tcMar>
+          </w:tcPr>
+          <w:p>
+            <w:pPr>
+              <w:pStyle w:val="Caption"/>
+            </w:pPr>
           </w:p>
         </w:tc>
       </w:tr>
     </w:tbl>
     <w:p>
       <w:pPr>
-        <w:rPr>
-          <w:rFonts w:ascii="Arial" w:hAnsi="Arial" w:cs="Arial"/>
-          <w:sz w:val="24"/>
-        </w:rPr>
-      </w:pPr>
-      <w:bookmarkStart w:id="9" w:name="_GoBack"/>
-      <w:bookmarkEnd w:id="9"/>
+        <w:pStyle w:val="Heading2"/>
+      </w:pPr>
+      <w:bookmarkStart w:id="19" w:name="_Toc513562413"/>
+      <w:r>
+        <w:t>Ganttdiagramm</w:t>
+      </w:r>
+      <w:bookmarkEnd w:id="19"/>
     </w:p>
     <w:p>
       <w:pPr>
@@ -3645,116 +3857,13 @@
           <w:sz w:val="24"/>
         </w:rPr>
       </w:pPr>
-    </w:p>
-    <w:p>
-      <w:pPr>
-        <w:pStyle w:val="Heading2"/>
-      </w:pPr>
-      <w:bookmarkStart w:id="10" w:name="_Toc512005305"/>
-      <w:r>
-        <w:t>Vorbereitung des Gehäuses</w:t>
-      </w:r>
-      <w:bookmarkEnd w:id="10"/>
-    </w:p>
-    <w:p>
-      <w:pPr>
+      <w:r>
         <w:rPr>
           <w:rFonts w:ascii="Arial" w:hAnsi="Arial" w:cs="Arial"/>
           <w:sz w:val="24"/>
         </w:rPr>
-      </w:pPr>
-      <w:r>
-        <w:rPr>
-          <w:rFonts w:ascii="Arial" w:hAnsi="Arial" w:cs="Arial"/>
-          <w:sz w:val="24"/>
-        </w:rPr>
-        <w:t xml:space="preserve">Der nächste Schritt </w:t>
-      </w:r>
-      <w:r>
-        <w:rPr>
-          <w:rFonts w:ascii="Arial" w:hAnsi="Arial" w:cs="Arial"/>
-          <w:sz w:val="24"/>
-        </w:rPr>
-        <w:t>umfasste</w:t>
-      </w:r>
-      <w:r>
-        <w:rPr>
-          <w:rFonts w:ascii="Arial" w:hAnsi="Arial" w:cs="Arial"/>
-          <w:sz w:val="24"/>
-        </w:rPr>
-        <w:t xml:space="preserve"> diverse Bohrungen am Gehäuse, um eine passende Steckdose einzubauen. Die Steckdose konnte der Warenausgabe unserer Schule entnommen werden. Die ausgewählte Steckdose musste nun vermessen und am Gehäuse eingezeichnet werden. In der Werkstätte nebenan wurde auf einer Standbohrmaschine das entsprechende Bohrloch mit einer Diagonale von 40 Millimeter mit einem Stufenbohrer gebohrt. Dabei wurden gewisse Maßnahmen zur Unfallverhütung beachtet. Der Antrieb, das Getriebe und die damit verbundenen sich drehenden Teile müssen dauerhaft sicher abgedeckt sein. Es sollte eine fest anliegende Kleidung und bei langen Haaren zusätzlich eine geeignete Schutzkleidung, wie beispielsweise Haarnetz oder Kopfschutzhaube getragen </w:t>
-      </w:r>
-      <w:r>
-        <w:rPr>
-          <w:rFonts w:ascii="Arial" w:hAnsi="Arial" w:cs="Arial"/>
-          <w:sz w:val="24"/>
-        </w:rPr>
-        <w:lastRenderedPageBreak/>
-        <w:t>werden. Auch Armbänder, Uhren oder sonstiger Schmuck sollte zuvor abgelegt werden. Beim Bohren generell keine Schutzhandschuhe tragen und die Späne nicht mit der Hand entfernen. Da der Stufenbohrer unserer Lehranstalt nur einen Durchmesser von 30 Millimeter besitzt, mussten die restlichen 10 Millimeter mit einem Bohrer improvisiert entfernt werden, sodass die Steckdose in das jeweilige Gehäuse passte. Anschließend wird ein weiteres Loch für das benötigte Stromkabel mit einem Durchmesser von 7 Millimeter seitlich in das Gehäuse gebohrt. Als Zusatz zur Steckdose wurden noch zwei USB-Ports aus einer anderen Werkstätte besorgt. Das USB-Port kann nun ebenfalls abgemessen und die dazu entsprechenden Bohrungen eingezeichnet werden. Hierbei musste ein Rechteck mit einer Länge von 12 Millimeter und einer Breite von 5 Millimeter ausgeschnitten werden. Um das USB-Port am Gehäuse befestigen zu können, werden zwei kleine Löcher auf der linken Seite, so wie auf der rechten Seite für die Schrauben benötigt. Im Anschluss musste ein letztes Loch im Gehäuse für den Infrarot Empfänger gebohrt werden, damit dieser die Signale des Infrarot Senders empfangen kann. Das letzte Bohrloch wurde in die Kühlplatte für den Transistor gebohrt, um beide mit einer Schraube zusammen zu halten.</w:t>
-      </w:r>
-    </w:p>
-    <w:p>
-      <w:pPr>
-        <w:rPr>
-          <w:rFonts w:ascii="Arial" w:hAnsi="Arial" w:cs="Arial"/>
-          <w:sz w:val="28"/>
-        </w:rPr>
-      </w:pPr>
-    </w:p>
-    <w:p>
-      <w:pPr>
-        <w:pStyle w:val="Heading2"/>
-      </w:pPr>
-      <w:bookmarkStart w:id="11" w:name="_Toc512005306"/>
-      <w:r>
-        <w:t>Zusammenbau</w:t>
-      </w:r>
-      <w:bookmarkEnd w:id="11"/>
-    </w:p>
-    <w:p>
-      <w:pPr>
-        <w:rPr>
-          <w:rFonts w:ascii="Arial" w:hAnsi="Arial" w:cs="Arial"/>
-          <w:sz w:val="24"/>
-        </w:rPr>
-      </w:pPr>
-      <w:r>
-        <w:rPr>
-          <w:rFonts w:ascii="Arial" w:hAnsi="Arial" w:cs="Arial"/>
-          <w:sz w:val="24"/>
-        </w:rPr>
-        <w:t>Nachdem die Schaltungen aufgebaut und das Gehäuse vorbereitet wurden, k</w:t>
-      </w:r>
-      <w:r>
-        <w:rPr>
-          <w:rFonts w:ascii="Arial" w:hAnsi="Arial" w:cs="Arial"/>
-          <w:sz w:val="24"/>
-        </w:rPr>
-        <w:t>önnen die Komponenten ins Gehäuse zusammen</w:t>
-      </w:r>
-      <w:r>
-        <w:rPr>
-          <w:rFonts w:ascii="Arial" w:hAnsi="Arial" w:cs="Arial"/>
-          <w:sz w:val="24"/>
-        </w:rPr>
-        <w:t>gesetzt werden. Zur Befestigung der Bauteile wird noch eine Heißklebepistole verwendet. Das Ergebnis bzw. das fertige Produkt sind in den Abbildungen 3 und 4 zu erkennen.</w:t>
-      </w:r>
-    </w:p>
-    <w:p>
-      <w:pPr>
-        <w:rPr>
-          <w:rFonts w:ascii="Arial" w:hAnsi="Arial" w:cs="Arial"/>
-          <w:sz w:val="24"/>
-        </w:rPr>
-      </w:pPr>
-    </w:p>
-    <w:p>
-      <w:pPr>
-        <w:rPr>
-          <w:rFonts w:ascii="Arial" w:hAnsi="Arial" w:cs="Arial"/>
-          <w:sz w:val="24"/>
-        </w:rPr>
-      </w:pPr>
+        <w:t>Als nächstes folgt eine Grafik des Ganttdiagramms:</w:t>
+      </w:r>
     </w:p>
     <w:tbl>
       <w:tblPr>
@@ -3798,12 +3907,11 @@
               <w:rPr>
                 <w:noProof/>
               </w:rPr>
-              <w:lastRenderedPageBreak/>
               <w:drawing>
-                <wp:inline distT="0" distB="0" distL="0" distR="0">
-                  <wp:extent cx="5652000" cy="3178800"/>
-                  <wp:effectExtent l="0" t="0" r="6350" b="3175"/>
-                  <wp:docPr id="12" name="Picture 12"/>
+                <wp:inline distT="0" distB="0" distL="0" distR="0" wp14:anchorId="30227FF2" wp14:editId="36932ED9">
+                  <wp:extent cx="5652000" cy="1393200"/>
+                  <wp:effectExtent l="0" t="0" r="6350" b="0"/>
+                  <wp:docPr id="29" name="Picture 29"/>
                   <wp:cNvGraphicFramePr>
                     <a:graphicFrameLocks xmlns:a="http://schemas.openxmlformats.org/drawingml/2006/main" noChangeAspect="1"/>
                   </wp:cNvGraphicFramePr>
@@ -3811,13 +3919,13 @@
                     <a:graphicData uri="http://schemas.openxmlformats.org/drawingml/2006/picture">
                       <pic:pic xmlns:pic="http://schemas.openxmlformats.org/drawingml/2006/picture">
                         <pic:nvPicPr>
-                          <pic:cNvPr id="0" name="Picture 3"/>
+                          <pic:cNvPr id="0" name="Picture 15"/>
                           <pic:cNvPicPr>
                             <a:picLocks noChangeAspect="1" noChangeArrowheads="1"/>
                           </pic:cNvPicPr>
                         </pic:nvPicPr>
                         <pic:blipFill>
-                          <a:blip r:embed="rId11" cstate="print">
+                          <a:blip r:embed="rId12" cstate="print">
                             <a:extLst>
                               <a:ext uri="{28A0092B-C50C-407E-A947-70E740481C1C}">
                                 <a14:useLocalDpi xmlns:a14="http://schemas.microsoft.com/office/drawing/2010/main" val="0"/>
@@ -3832,7 +3940,7 @@
                         <pic:spPr bwMode="auto">
                           <a:xfrm>
                             <a:off x="0" y="0"/>
-                            <a:ext cx="5652000" cy="3178800"/>
+                            <a:ext cx="5652000" cy="1393200"/>
                           </a:xfrm>
                           <a:prstGeom prst="rect">
                             <a:avLst/>
@@ -3884,7 +3992,7 @@
               <w:rPr>
                 <w:noProof/>
               </w:rPr>
-              <w:t>3</w:t>
+              <w:t>4</w:t>
             </w:r>
             <w:r>
               <w:rPr>
@@ -3893,13 +4001,63 @@
               <w:fldChar w:fldCharType="end"/>
             </w:r>
             <w:r>
-              <w:t>: Top-Down Bild der fertigen „Smarten Steckdose“</w:t>
+              <w:t xml:space="preserve">: </w:t>
+            </w:r>
+            <w:r>
+              <w:t>Ganttdiagramm</w:t>
             </w:r>
           </w:p>
         </w:tc>
       </w:tr>
     </w:tbl>
-    <w:p/>
+    <w:p>
+      <w:pPr>
+        <w:rPr>
+          <w:rFonts w:ascii="Arial" w:hAnsi="Arial" w:cs="Arial"/>
+          <w:sz w:val="24"/>
+        </w:rPr>
+      </w:pPr>
+      <w:r>
+        <w:rPr>
+          <w:rFonts w:ascii="Arial" w:hAnsi="Arial" w:cs="Arial"/>
+          <w:sz w:val="24"/>
+        </w:rPr>
+        <w:t xml:space="preserve"> </w:t>
+      </w:r>
+    </w:p>
+    <w:p>
+      <w:pPr>
+        <w:pStyle w:val="Heading2"/>
+      </w:pPr>
+      <w:bookmarkStart w:id="20" w:name="_Toc513562414"/>
+      <w:r>
+        <w:t>Arbeitspakete</w:t>
+      </w:r>
+      <w:bookmarkEnd w:id="20"/>
+    </w:p>
+    <w:p>
+      <w:pPr>
+        <w:rPr>
+          <w:rFonts w:ascii="Arial" w:hAnsi="Arial" w:cs="Arial"/>
+          <w:sz w:val="24"/>
+        </w:rPr>
+      </w:pPr>
+      <w:r>
+        <w:rPr>
+          <w:rFonts w:ascii="Arial" w:hAnsi="Arial" w:cs="Arial"/>
+          <w:sz w:val="24"/>
+        </w:rPr>
+        <w:t>Die Arbeitspakete wurden laut der unten ersichtlichen Tabelle aufgeteilt:</w:t>
+      </w:r>
+    </w:p>
+    <w:p>
+      <w:pPr>
+        <w:rPr>
+          <w:rFonts w:ascii="Arial" w:hAnsi="Arial" w:cs="Arial"/>
+          <w:sz w:val="24"/>
+        </w:rPr>
+      </w:pPr>
+    </w:p>
     <w:tbl>
       <w:tblPr>
         <w:tblStyle w:val="TableGrid"/>
@@ -3916,7 +4074,7 @@
         <w:tblLook w:val="04A0" w:firstRow="1" w:lastRow="0" w:firstColumn="1" w:lastColumn="0" w:noHBand="0" w:noVBand="1"/>
       </w:tblPr>
       <w:tblGrid>
-        <w:gridCol w:w="9072"/>
+        <w:gridCol w:w="8895"/>
       </w:tblGrid>
       <w:tr>
         <w:trPr>
@@ -3932,65 +4090,869 @@
             </w:tcMar>
             <w:vAlign w:val="center"/>
           </w:tcPr>
+          <w:tbl>
+            <w:tblPr>
+              <w:tblStyle w:val="TableGrid"/>
+              <w:tblW w:w="8674" w:type="dxa"/>
+              <w:tblInd w:w="5" w:type="dxa"/>
+              <w:tblLook w:val="04A0" w:firstRow="1" w:lastRow="0" w:firstColumn="1" w:lastColumn="0" w:noHBand="0" w:noVBand="1"/>
+            </w:tblPr>
+            <w:tblGrid>
+              <w:gridCol w:w="1651"/>
+              <w:gridCol w:w="4330"/>
+              <w:gridCol w:w="1522"/>
+              <w:gridCol w:w="1171"/>
+            </w:tblGrid>
+            <w:tr>
+              <w:trPr>
+                <w:trHeight w:val="496"/>
+              </w:trPr>
+              <w:tc>
+                <w:tcPr>
+                  <w:tcW w:w="1651" w:type="dxa"/>
+                  <w:tcBorders>
+                    <w:top w:val="nil"/>
+                    <w:left w:val="nil"/>
+                    <w:bottom w:val="single" w:sz="8" w:space="0" w:color="auto"/>
+                    <w:right w:val="single" w:sz="8" w:space="0" w:color="auto"/>
+                  </w:tcBorders>
+                </w:tcPr>
+                <w:p>
+                  <w:pPr>
+                    <w:keepNext/>
+                    <w:keepLines/>
+                    <w:jc w:val="center"/>
+                    <w:rPr>
+                      <w:b/>
+                      <w:sz w:val="24"/>
+                    </w:rPr>
+                  </w:pPr>
+                  <w:r>
+                    <w:rPr>
+                      <w:b/>
+                      <w:sz w:val="24"/>
+                    </w:rPr>
+                    <w:t>Vorgangs</w:t>
+                  </w:r>
+                  <w:r>
+                    <w:rPr>
+                      <w:b/>
+                      <w:sz w:val="24"/>
+                    </w:rPr>
+                    <w:t>-Nr.</w:t>
+                  </w:r>
+                </w:p>
+                <w:p>
+                  <w:pPr>
+                    <w:keepNext/>
+                    <w:keepLines/>
+                    <w:jc w:val="center"/>
+                    <w:rPr>
+                      <w:b/>
+                      <w:sz w:val="24"/>
+                    </w:rPr>
+                  </w:pPr>
+                  <w:r>
+                    <w:rPr>
+                      <w:b/>
+                      <w:sz w:val="24"/>
+                    </w:rPr>
+                    <w:t>(Arbeitspaket)</w:t>
+                  </w:r>
+                </w:p>
+              </w:tc>
+              <w:tc>
+                <w:tcPr>
+                  <w:tcW w:w="4330" w:type="dxa"/>
+                  <w:tcBorders>
+                    <w:top w:val="nil"/>
+                    <w:left w:val="single" w:sz="8" w:space="0" w:color="auto"/>
+                    <w:bottom w:val="single" w:sz="8" w:space="0" w:color="auto"/>
+                    <w:right w:val="single" w:sz="8" w:space="0" w:color="auto"/>
+                  </w:tcBorders>
+                </w:tcPr>
+                <w:p>
+                  <w:pPr>
+                    <w:keepNext/>
+                    <w:keepLines/>
+                    <w:jc w:val="center"/>
+                    <w:rPr>
+                      <w:b/>
+                      <w:sz w:val="24"/>
+                    </w:rPr>
+                  </w:pPr>
+                  <w:r>
+                    <w:rPr>
+                      <w:b/>
+                      <w:sz w:val="24"/>
+                    </w:rPr>
+                    <w:t>Beschreibung, Ziel, Arbeitsinhalt</w:t>
+                  </w:r>
+                </w:p>
+              </w:tc>
+              <w:tc>
+                <w:tcPr>
+                  <w:tcW w:w="1522" w:type="dxa"/>
+                  <w:tcBorders>
+                    <w:top w:val="nil"/>
+                    <w:left w:val="single" w:sz="8" w:space="0" w:color="auto"/>
+                    <w:bottom w:val="single" w:sz="8" w:space="0" w:color="auto"/>
+                    <w:right w:val="single" w:sz="8" w:space="0" w:color="auto"/>
+                  </w:tcBorders>
+                </w:tcPr>
+                <w:p>
+                  <w:pPr>
+                    <w:keepNext/>
+                    <w:keepLines/>
+                    <w:jc w:val="center"/>
+                    <w:rPr>
+                      <w:b/>
+                      <w:sz w:val="24"/>
+                    </w:rPr>
+                  </w:pPr>
+                  <w:r>
+                    <w:rPr>
+                      <w:b/>
+                      <w:sz w:val="24"/>
+                    </w:rPr>
+                    <w:t>Dauer</w:t>
+                  </w:r>
+                </w:p>
+                <w:p>
+                  <w:pPr>
+                    <w:keepNext/>
+                    <w:keepLines/>
+                    <w:jc w:val="center"/>
+                    <w:rPr>
+                      <w:b/>
+                      <w:sz w:val="24"/>
+                    </w:rPr>
+                  </w:pPr>
+                  <w:r>
+                    <w:rPr>
+                      <w:b/>
+                      <w:sz w:val="24"/>
+                    </w:rPr>
+                    <w:t>(in Stunden)</w:t>
+                  </w:r>
+                </w:p>
+              </w:tc>
+              <w:tc>
+                <w:tcPr>
+                  <w:tcW w:w="1171" w:type="dxa"/>
+                  <w:tcBorders>
+                    <w:top w:val="nil"/>
+                    <w:left w:val="single" w:sz="8" w:space="0" w:color="auto"/>
+                    <w:bottom w:val="single" w:sz="8" w:space="0" w:color="auto"/>
+                    <w:right w:val="nil"/>
+                  </w:tcBorders>
+                </w:tcPr>
+                <w:p>
+                  <w:pPr>
+                    <w:keepNext/>
+                    <w:keepLines/>
+                    <w:jc w:val="center"/>
+                    <w:rPr>
+                      <w:b/>
+                      <w:sz w:val="24"/>
+                    </w:rPr>
+                  </w:pPr>
+                  <w:r>
+                    <w:rPr>
+                      <w:b/>
+                      <w:sz w:val="24"/>
+                    </w:rPr>
+                    <w:t>Beteiligte</w:t>
+                  </w:r>
+                </w:p>
+                <w:p>
+                  <w:pPr>
+                    <w:keepNext/>
+                    <w:keepLines/>
+                    <w:jc w:val="center"/>
+                    <w:rPr>
+                      <w:b/>
+                      <w:sz w:val="24"/>
+                    </w:rPr>
+                  </w:pPr>
+                  <w:r>
+                    <w:rPr>
+                      <w:b/>
+                      <w:sz w:val="24"/>
+                    </w:rPr>
+                    <w:t>Schüler</w:t>
+                  </w:r>
+                </w:p>
+              </w:tc>
+            </w:tr>
+            <w:tr>
+              <w:trPr>
+                <w:trHeight w:val="248"/>
+              </w:trPr>
+              <w:tc>
+                <w:tcPr>
+                  <w:tcW w:w="1651" w:type="dxa"/>
+                  <w:tcBorders>
+                    <w:top w:val="single" w:sz="8" w:space="0" w:color="auto"/>
+                    <w:left w:val="nil"/>
+                    <w:right w:val="single" w:sz="8" w:space="0" w:color="auto"/>
+                  </w:tcBorders>
+                </w:tcPr>
+                <w:p>
+                  <w:pPr>
+                    <w:keepNext/>
+                    <w:keepLines/>
+                    <w:jc w:val="center"/>
+                  </w:pPr>
+                  <w:r>
+                    <w:t>1.1.1</w:t>
+                  </w:r>
+                </w:p>
+              </w:tc>
+              <w:tc>
+                <w:tcPr>
+                  <w:tcW w:w="4330" w:type="dxa"/>
+                  <w:tcBorders>
+                    <w:top w:val="single" w:sz="8" w:space="0" w:color="auto"/>
+                    <w:left w:val="single" w:sz="8" w:space="0" w:color="auto"/>
+                    <w:right w:val="single" w:sz="8" w:space="0" w:color="auto"/>
+                  </w:tcBorders>
+                </w:tcPr>
+                <w:p>
+                  <w:pPr>
+                    <w:keepNext/>
+                    <w:keepLines/>
+                    <w:jc w:val="center"/>
+                  </w:pPr>
+                  <w:r>
+                    <w:t>Projektfindung (Einigung auf ein Projekt)</w:t>
+                  </w:r>
+                </w:p>
+              </w:tc>
+              <w:tc>
+                <w:tcPr>
+                  <w:tcW w:w="1522" w:type="dxa"/>
+                  <w:tcBorders>
+                    <w:top w:val="single" w:sz="8" w:space="0" w:color="auto"/>
+                    <w:left w:val="single" w:sz="8" w:space="0" w:color="auto"/>
+                    <w:right w:val="single" w:sz="8" w:space="0" w:color="auto"/>
+                  </w:tcBorders>
+                </w:tcPr>
+                <w:p>
+                  <w:pPr>
+                    <w:keepNext/>
+                    <w:keepLines/>
+                    <w:jc w:val="center"/>
+                  </w:pPr>
+                  <w:r>
+                    <w:t>1</w:t>
+                  </w:r>
+                </w:p>
+              </w:tc>
+              <w:tc>
+                <w:tcPr>
+                  <w:tcW w:w="1171" w:type="dxa"/>
+                  <w:tcBorders>
+                    <w:top w:val="single" w:sz="8" w:space="0" w:color="auto"/>
+                    <w:left w:val="single" w:sz="8" w:space="0" w:color="auto"/>
+                    <w:right w:val="nil"/>
+                  </w:tcBorders>
+                </w:tcPr>
+                <w:p>
+                  <w:pPr>
+                    <w:keepNext/>
+                    <w:keepLines/>
+                    <w:jc w:val="center"/>
+                  </w:pPr>
+                  <w:r>
+                    <w:t>Beide</w:t>
+                  </w:r>
+                </w:p>
+              </w:tc>
+            </w:tr>
+            <w:tr>
+              <w:trPr>
+                <w:trHeight w:val="239"/>
+              </w:trPr>
+              <w:tc>
+                <w:tcPr>
+                  <w:tcW w:w="1651" w:type="dxa"/>
+                  <w:tcBorders>
+                    <w:left w:val="nil"/>
+                    <w:right w:val="single" w:sz="8" w:space="0" w:color="auto"/>
+                  </w:tcBorders>
+                </w:tcPr>
+                <w:p>
+                  <w:pPr>
+                    <w:keepNext/>
+                    <w:keepLines/>
+                    <w:jc w:val="center"/>
+                  </w:pPr>
+                  <w:r>
+                    <w:t>1.1.2</w:t>
+                  </w:r>
+                </w:p>
+              </w:tc>
+              <w:tc>
+                <w:tcPr>
+                  <w:tcW w:w="4330" w:type="dxa"/>
+                  <w:tcBorders>
+                    <w:left w:val="single" w:sz="8" w:space="0" w:color="auto"/>
+                    <w:right w:val="single" w:sz="8" w:space="0" w:color="auto"/>
+                  </w:tcBorders>
+                </w:tcPr>
+                <w:p>
+                  <w:pPr>
+                    <w:keepNext/>
+                    <w:keepLines/>
+                    <w:jc w:val="center"/>
+                  </w:pPr>
+                  <w:r>
+                    <w:t>Projektplanung (Grober Ablauf)</w:t>
+                  </w:r>
+                </w:p>
+              </w:tc>
+              <w:tc>
+                <w:tcPr>
+                  <w:tcW w:w="1522" w:type="dxa"/>
+                  <w:tcBorders>
+                    <w:left w:val="single" w:sz="8" w:space="0" w:color="auto"/>
+                    <w:right w:val="single" w:sz="8" w:space="0" w:color="auto"/>
+                  </w:tcBorders>
+                </w:tcPr>
+                <w:p>
+                  <w:pPr>
+                    <w:keepNext/>
+                    <w:keepLines/>
+                    <w:jc w:val="center"/>
+                  </w:pPr>
+                  <w:r>
+                    <w:t>1</w:t>
+                  </w:r>
+                </w:p>
+              </w:tc>
+              <w:tc>
+                <w:tcPr>
+                  <w:tcW w:w="1171" w:type="dxa"/>
+                  <w:tcBorders>
+                    <w:left w:val="single" w:sz="8" w:space="0" w:color="auto"/>
+                    <w:right w:val="nil"/>
+                  </w:tcBorders>
+                </w:tcPr>
+                <w:p>
+                  <w:pPr>
+                    <w:keepNext/>
+                    <w:keepLines/>
+                    <w:jc w:val="center"/>
+                  </w:pPr>
+                  <w:r>
+                    <w:t>Beide</w:t>
+                  </w:r>
+                </w:p>
+              </w:tc>
+            </w:tr>
+            <w:tr>
+              <w:trPr>
+                <w:trHeight w:val="248"/>
+              </w:trPr>
+              <w:tc>
+                <w:tcPr>
+                  <w:tcW w:w="1651" w:type="dxa"/>
+                  <w:tcBorders>
+                    <w:left w:val="nil"/>
+                    <w:right w:val="single" w:sz="8" w:space="0" w:color="auto"/>
+                  </w:tcBorders>
+                </w:tcPr>
+                <w:p>
+                  <w:pPr>
+                    <w:keepNext/>
+                    <w:keepLines/>
+                    <w:jc w:val="center"/>
+                  </w:pPr>
+                  <w:r>
+                    <w:t>1.1.3</w:t>
+                  </w:r>
+                </w:p>
+              </w:tc>
+              <w:tc>
+                <w:tcPr>
+                  <w:tcW w:w="4330" w:type="dxa"/>
+                  <w:tcBorders>
+                    <w:left w:val="single" w:sz="8" w:space="0" w:color="auto"/>
+                    <w:right w:val="single" w:sz="8" w:space="0" w:color="auto"/>
+                  </w:tcBorders>
+                </w:tcPr>
+                <w:p>
+                  <w:pPr>
+                    <w:keepNext/>
+                    <w:keepLines/>
+                    <w:jc w:val="center"/>
+                  </w:pPr>
+                  <w:r>
+                    <w:t>Start der Projektdokumentation</w:t>
+                  </w:r>
+                </w:p>
+              </w:tc>
+              <w:tc>
+                <w:tcPr>
+                  <w:tcW w:w="1522" w:type="dxa"/>
+                  <w:tcBorders>
+                    <w:left w:val="single" w:sz="8" w:space="0" w:color="auto"/>
+                    <w:right w:val="single" w:sz="8" w:space="0" w:color="auto"/>
+                  </w:tcBorders>
+                </w:tcPr>
+                <w:p>
+                  <w:pPr>
+                    <w:keepNext/>
+                    <w:keepLines/>
+                    <w:jc w:val="center"/>
+                  </w:pPr>
+                  <w:r>
+                    <w:t>1</w:t>
+                  </w:r>
+                </w:p>
+              </w:tc>
+              <w:tc>
+                <w:tcPr>
+                  <w:tcW w:w="1171" w:type="dxa"/>
+                  <w:tcBorders>
+                    <w:left w:val="single" w:sz="8" w:space="0" w:color="auto"/>
+                    <w:right w:val="nil"/>
+                  </w:tcBorders>
+                </w:tcPr>
+                <w:p>
+                  <w:pPr>
+                    <w:keepNext/>
+                    <w:keepLines/>
+                    <w:jc w:val="center"/>
+                  </w:pPr>
+                  <w:r>
+                    <w:t>Beide</w:t>
+                  </w:r>
+                </w:p>
+              </w:tc>
+            </w:tr>
+            <w:tr>
+              <w:trPr>
+                <w:trHeight w:val="248"/>
+              </w:trPr>
+              <w:tc>
+                <w:tcPr>
+                  <w:tcW w:w="1651" w:type="dxa"/>
+                  <w:tcBorders>
+                    <w:left w:val="nil"/>
+                    <w:right w:val="single" w:sz="8" w:space="0" w:color="auto"/>
+                  </w:tcBorders>
+                </w:tcPr>
+                <w:p>
+                  <w:pPr>
+                    <w:keepNext/>
+                    <w:keepLines/>
+                    <w:jc w:val="center"/>
+                  </w:pPr>
+                  <w:r>
+                    <w:t>1.2.1</w:t>
+                  </w:r>
+                </w:p>
+              </w:tc>
+              <w:tc>
+                <w:tcPr>
+                  <w:tcW w:w="4330" w:type="dxa"/>
+                  <w:tcBorders>
+                    <w:left w:val="single" w:sz="8" w:space="0" w:color="auto"/>
+                    <w:right w:val="single" w:sz="8" w:space="0" w:color="auto"/>
+                  </w:tcBorders>
+                </w:tcPr>
+                <w:p>
+                  <w:pPr>
+                    <w:keepNext/>
+                    <w:keepLines/>
+                    <w:jc w:val="center"/>
+                  </w:pPr>
+                  <w:r>
+                    <w:t xml:space="preserve">Verbindung des Gyrosensors mit </w:t>
+                  </w:r>
+                  <w:proofErr w:type="spellStart"/>
+                  <w:r>
+                    <w:t>NodeMCU</w:t>
+                  </w:r>
+                  <w:proofErr w:type="spellEnd"/>
+                </w:p>
+              </w:tc>
+              <w:tc>
+                <w:tcPr>
+                  <w:tcW w:w="1522" w:type="dxa"/>
+                  <w:tcBorders>
+                    <w:left w:val="single" w:sz="8" w:space="0" w:color="auto"/>
+                    <w:right w:val="single" w:sz="8" w:space="0" w:color="auto"/>
+                  </w:tcBorders>
+                </w:tcPr>
+                <w:p>
+                  <w:pPr>
+                    <w:keepNext/>
+                    <w:keepLines/>
+                    <w:jc w:val="center"/>
+                  </w:pPr>
+                  <w:r>
+                    <w:t>2</w:t>
+                  </w:r>
+                </w:p>
+              </w:tc>
+              <w:tc>
+                <w:tcPr>
+                  <w:tcW w:w="1171" w:type="dxa"/>
+                  <w:tcBorders>
+                    <w:left w:val="single" w:sz="8" w:space="0" w:color="auto"/>
+                    <w:right w:val="nil"/>
+                  </w:tcBorders>
+                </w:tcPr>
+                <w:p>
+                  <w:pPr>
+                    <w:keepNext/>
+                    <w:keepLines/>
+                    <w:jc w:val="center"/>
+                  </w:pPr>
+                  <w:r>
+                    <w:t>Rauter</w:t>
+                  </w:r>
+                </w:p>
+              </w:tc>
+            </w:tr>
+            <w:tr>
+              <w:trPr>
+                <w:trHeight w:val="248"/>
+              </w:trPr>
+              <w:tc>
+                <w:tcPr>
+                  <w:tcW w:w="1651" w:type="dxa"/>
+                  <w:tcBorders>
+                    <w:left w:val="nil"/>
+                    <w:right w:val="single" w:sz="8" w:space="0" w:color="auto"/>
+                  </w:tcBorders>
+                </w:tcPr>
+                <w:p>
+                  <w:pPr>
+                    <w:keepNext/>
+                    <w:keepLines/>
+                    <w:jc w:val="center"/>
+                  </w:pPr>
+                  <w:r>
+                    <w:t>1.2.2</w:t>
+                  </w:r>
+                </w:p>
+              </w:tc>
+              <w:tc>
+                <w:tcPr>
+                  <w:tcW w:w="4330" w:type="dxa"/>
+                  <w:tcBorders>
+                    <w:left w:val="single" w:sz="8" w:space="0" w:color="auto"/>
+                    <w:right w:val="single" w:sz="8" w:space="0" w:color="auto"/>
+                  </w:tcBorders>
+                </w:tcPr>
+                <w:p>
+                  <w:pPr>
+                    <w:keepNext/>
+                    <w:keepLines/>
+                    <w:jc w:val="center"/>
+                  </w:pPr>
+                  <w:r>
+                    <w:t>Auswertung der Daten des Gyrosensors</w:t>
+                  </w:r>
+                </w:p>
+              </w:tc>
+              <w:tc>
+                <w:tcPr>
+                  <w:tcW w:w="1522" w:type="dxa"/>
+                  <w:tcBorders>
+                    <w:left w:val="single" w:sz="8" w:space="0" w:color="auto"/>
+                    <w:right w:val="single" w:sz="8" w:space="0" w:color="auto"/>
+                  </w:tcBorders>
+                </w:tcPr>
+                <w:p>
+                  <w:pPr>
+                    <w:keepNext/>
+                    <w:keepLines/>
+                    <w:jc w:val="center"/>
+                  </w:pPr>
+                  <w:r>
+                    <w:t>2</w:t>
+                  </w:r>
+                </w:p>
+              </w:tc>
+              <w:tc>
+                <w:tcPr>
+                  <w:tcW w:w="1171" w:type="dxa"/>
+                  <w:tcBorders>
+                    <w:left w:val="single" w:sz="8" w:space="0" w:color="auto"/>
+                    <w:right w:val="nil"/>
+                  </w:tcBorders>
+                </w:tcPr>
+                <w:p>
+                  <w:pPr>
+                    <w:keepNext/>
+                    <w:keepLines/>
+                    <w:jc w:val="center"/>
+                  </w:pPr>
+                  <w:r>
+                    <w:t>Holz</w:t>
+                  </w:r>
+                </w:p>
+              </w:tc>
+            </w:tr>
+            <w:tr>
+              <w:trPr>
+                <w:trHeight w:val="248"/>
+              </w:trPr>
+              <w:tc>
+                <w:tcPr>
+                  <w:tcW w:w="1651" w:type="dxa"/>
+                  <w:tcBorders>
+                    <w:left w:val="nil"/>
+                    <w:right w:val="single" w:sz="8" w:space="0" w:color="auto"/>
+                  </w:tcBorders>
+                </w:tcPr>
+                <w:p>
+                  <w:pPr>
+                    <w:keepNext/>
+                    <w:keepLines/>
+                    <w:jc w:val="center"/>
+                  </w:pPr>
+                  <w:r>
+                    <w:t>1.2.3</w:t>
+                  </w:r>
+                </w:p>
+              </w:tc>
+              <w:tc>
+                <w:tcPr>
+                  <w:tcW w:w="4330" w:type="dxa"/>
+                  <w:tcBorders>
+                    <w:left w:val="single" w:sz="8" w:space="0" w:color="auto"/>
+                    <w:right w:val="single" w:sz="8" w:space="0" w:color="auto"/>
+                  </w:tcBorders>
+                </w:tcPr>
+                <w:p>
+                  <w:pPr>
+                    <w:keepNext/>
+                    <w:keepLines/>
+                    <w:jc w:val="center"/>
+                  </w:pPr>
+                  <w:r>
+                    <w:t>Weiterleitung der Daten zum Computer</w:t>
+                  </w:r>
+                </w:p>
+              </w:tc>
+              <w:tc>
+                <w:tcPr>
+                  <w:tcW w:w="1522" w:type="dxa"/>
+                  <w:tcBorders>
+                    <w:left w:val="single" w:sz="8" w:space="0" w:color="auto"/>
+                    <w:right w:val="single" w:sz="8" w:space="0" w:color="auto"/>
+                  </w:tcBorders>
+                </w:tcPr>
+                <w:p>
+                  <w:pPr>
+                    <w:keepNext/>
+                    <w:keepLines/>
+                    <w:jc w:val="center"/>
+                  </w:pPr>
+                  <w:r>
+                    <w:t>2</w:t>
+                  </w:r>
+                </w:p>
+              </w:tc>
+              <w:tc>
+                <w:tcPr>
+                  <w:tcW w:w="1171" w:type="dxa"/>
+                  <w:tcBorders>
+                    <w:left w:val="single" w:sz="8" w:space="0" w:color="auto"/>
+                    <w:right w:val="nil"/>
+                  </w:tcBorders>
+                </w:tcPr>
+                <w:p>
+                  <w:pPr>
+                    <w:keepNext/>
+                    <w:keepLines/>
+                    <w:jc w:val="center"/>
+                  </w:pPr>
+                  <w:r>
+                    <w:t>Rauter</w:t>
+                  </w:r>
+                </w:p>
+              </w:tc>
+            </w:tr>
+            <w:tr>
+              <w:trPr>
+                <w:trHeight w:val="248"/>
+              </w:trPr>
+              <w:tc>
+                <w:tcPr>
+                  <w:tcW w:w="1651" w:type="dxa"/>
+                  <w:tcBorders>
+                    <w:left w:val="nil"/>
+                    <w:right w:val="single" w:sz="8" w:space="0" w:color="auto"/>
+                  </w:tcBorders>
+                </w:tcPr>
+                <w:p>
+                  <w:pPr>
+                    <w:keepNext/>
+                    <w:keepLines/>
+                    <w:jc w:val="center"/>
+                  </w:pPr>
+                  <w:r>
+                    <w:t>1.3.1</w:t>
+                  </w:r>
+                </w:p>
+              </w:tc>
+              <w:tc>
+                <w:tcPr>
+                  <w:tcW w:w="4330" w:type="dxa"/>
+                  <w:tcBorders>
+                    <w:left w:val="single" w:sz="8" w:space="0" w:color="auto"/>
+                    <w:right w:val="single" w:sz="8" w:space="0" w:color="auto"/>
+                  </w:tcBorders>
+                </w:tcPr>
+                <w:p>
+                  <w:pPr>
+                    <w:keepNext/>
+                    <w:keepLines/>
+                    <w:jc w:val="center"/>
+                  </w:pPr>
+                  <w:r>
+                    <w:t>Empfang der Gyrosensor-Daten</w:t>
+                  </w:r>
+                </w:p>
+              </w:tc>
+              <w:tc>
+                <w:tcPr>
+                  <w:tcW w:w="1522" w:type="dxa"/>
+                  <w:tcBorders>
+                    <w:left w:val="single" w:sz="8" w:space="0" w:color="auto"/>
+                    <w:right w:val="single" w:sz="8" w:space="0" w:color="auto"/>
+                  </w:tcBorders>
+                </w:tcPr>
+                <w:p>
+                  <w:pPr>
+                    <w:keepNext/>
+                    <w:keepLines/>
+                    <w:jc w:val="center"/>
+                  </w:pPr>
+                  <w:r>
+                    <w:t>2</w:t>
+                  </w:r>
+                </w:p>
+              </w:tc>
+              <w:tc>
+                <w:tcPr>
+                  <w:tcW w:w="1171" w:type="dxa"/>
+                  <w:tcBorders>
+                    <w:left w:val="single" w:sz="8" w:space="0" w:color="auto"/>
+                    <w:right w:val="nil"/>
+                  </w:tcBorders>
+                </w:tcPr>
+                <w:p>
+                  <w:pPr>
+                    <w:keepNext/>
+                    <w:keepLines/>
+                    <w:jc w:val="center"/>
+                  </w:pPr>
+                  <w:r>
+                    <w:t>Holz</w:t>
+                  </w:r>
+                </w:p>
+              </w:tc>
+            </w:tr>
+            <w:tr>
+              <w:trPr>
+                <w:trHeight w:val="248"/>
+              </w:trPr>
+              <w:tc>
+                <w:tcPr>
+                  <w:tcW w:w="1651" w:type="dxa"/>
+                  <w:tcBorders>
+                    <w:left w:val="nil"/>
+                    <w:bottom w:val="nil"/>
+                    <w:right w:val="single" w:sz="8" w:space="0" w:color="auto"/>
+                  </w:tcBorders>
+                </w:tcPr>
+                <w:p>
+                  <w:pPr>
+                    <w:keepNext/>
+                    <w:keepLines/>
+                    <w:jc w:val="center"/>
+                  </w:pPr>
+                  <w:r>
+                    <w:t>1.3.2</w:t>
+                  </w:r>
+                </w:p>
+              </w:tc>
+              <w:tc>
+                <w:tcPr>
+                  <w:tcW w:w="4330" w:type="dxa"/>
+                  <w:tcBorders>
+                    <w:left w:val="single" w:sz="8" w:space="0" w:color="auto"/>
+                    <w:bottom w:val="nil"/>
+                    <w:right w:val="single" w:sz="8" w:space="0" w:color="auto"/>
+                  </w:tcBorders>
+                </w:tcPr>
+                <w:p>
+                  <w:pPr>
+                    <w:keepNext/>
+                    <w:keepLines/>
+                    <w:jc w:val="center"/>
+                  </w:pPr>
+                  <w:r>
+                    <w:t>Grafische Darstellung in Unity</w:t>
+                  </w:r>
+                </w:p>
+              </w:tc>
+              <w:tc>
+                <w:tcPr>
+                  <w:tcW w:w="1522" w:type="dxa"/>
+                  <w:tcBorders>
+                    <w:left w:val="single" w:sz="8" w:space="0" w:color="auto"/>
+                    <w:bottom w:val="nil"/>
+                    <w:right w:val="single" w:sz="8" w:space="0" w:color="auto"/>
+                  </w:tcBorders>
+                </w:tcPr>
+                <w:p>
+                  <w:pPr>
+                    <w:keepNext/>
+                    <w:keepLines/>
+                    <w:jc w:val="center"/>
+                  </w:pPr>
+                  <w:r>
+                    <w:t>4</w:t>
+                  </w:r>
+                </w:p>
+              </w:tc>
+              <w:tc>
+                <w:tcPr>
+                  <w:tcW w:w="1171" w:type="dxa"/>
+                  <w:tcBorders>
+                    <w:left w:val="single" w:sz="8" w:space="0" w:color="auto"/>
+                    <w:bottom w:val="nil"/>
+                    <w:right w:val="nil"/>
+                  </w:tcBorders>
+                </w:tcPr>
+                <w:p>
+                  <w:pPr>
+                    <w:keepNext/>
+                    <w:keepLines/>
+                    <w:jc w:val="center"/>
+                  </w:pPr>
+                  <w:r>
+                    <w:t>Beide</w:t>
+                  </w:r>
+                </w:p>
+              </w:tc>
+            </w:tr>
+          </w:tbl>
           <w:p>
             <w:pPr>
               <w:keepNext/>
               <w:keepLines/>
               <w:jc w:val="center"/>
             </w:pPr>
-            <w:r>
-              <w:rPr>
-                <w:noProof/>
-              </w:rPr>
-              <w:drawing>
-                <wp:inline distT="0" distB="0" distL="0" distR="0">
-                  <wp:extent cx="5652000" cy="3178800"/>
-                  <wp:effectExtent l="0" t="0" r="6350" b="3175"/>
-                  <wp:docPr id="13" name="Picture 13"/>
-                  <wp:cNvGraphicFramePr>
-                    <a:graphicFrameLocks xmlns:a="http://schemas.openxmlformats.org/drawingml/2006/main" noChangeAspect="1"/>
-                  </wp:cNvGraphicFramePr>
-                  <a:graphic xmlns:a="http://schemas.openxmlformats.org/drawingml/2006/main">
-                    <a:graphicData uri="http://schemas.openxmlformats.org/drawingml/2006/picture">
-                      <pic:pic xmlns:pic="http://schemas.openxmlformats.org/drawingml/2006/picture">
-                        <pic:nvPicPr>
-                          <pic:cNvPr id="0" name="Picture 5"/>
-                          <pic:cNvPicPr>
-                            <a:picLocks noChangeAspect="1" noChangeArrowheads="1"/>
-                          </pic:cNvPicPr>
-                        </pic:nvPicPr>
-                        <pic:blipFill>
-                          <a:blip r:embed="rId12" cstate="print">
-                            <a:extLst>
-                              <a:ext uri="{28A0092B-C50C-407E-A947-70E740481C1C}">
-                                <a14:useLocalDpi xmlns:a14="http://schemas.microsoft.com/office/drawing/2010/main" val="0"/>
-                              </a:ext>
-                            </a:extLst>
-                          </a:blip>
-                          <a:srcRect/>
-                          <a:stretch>
-                            <a:fillRect/>
-                          </a:stretch>
-                        </pic:blipFill>
-                        <pic:spPr bwMode="auto">
-                          <a:xfrm>
-                            <a:off x="0" y="0"/>
-                            <a:ext cx="5652000" cy="3178800"/>
-                          </a:xfrm>
-                          <a:prstGeom prst="rect">
-                            <a:avLst/>
-                          </a:prstGeom>
-                          <a:noFill/>
-                          <a:ln>
-                            <a:noFill/>
-                          </a:ln>
-                        </pic:spPr>
-                      </pic:pic>
-                    </a:graphicData>
-                  </a:graphic>
-                </wp:inline>
-              </w:drawing>
-            </w:r>
           </w:p>
         </w:tc>
       </w:tr>
@@ -4012,13 +4974,13 @@
               <w:jc w:val="center"/>
             </w:pPr>
             <w:r>
-              <w:t xml:space="preserve">Abbildung </w:t>
+              <w:t xml:space="preserve">Tabelle </w:t>
             </w:r>
             <w:r>
               <w:fldChar w:fldCharType="begin"/>
             </w:r>
             <w:r>
-              <w:instrText xml:space="preserve"> SEQ Abbildung \* ARABIC </w:instrText>
+              <w:instrText xml:space="preserve"> SEQ Tabelle \* ARABIC </w:instrText>
             </w:r>
             <w:r>
               <w:fldChar w:fldCharType="separate"/>
@@ -4027,7 +4989,7 @@
               <w:rPr>
                 <w:noProof/>
               </w:rPr>
-              <w:t>4</w:t>
+              <w:t>1</w:t>
             </w:r>
             <w:r>
               <w:rPr>
@@ -4036,606 +4998,16 @@
               <w:fldChar w:fldCharType="end"/>
             </w:r>
             <w:r>
-              <w:t>: Seitliches Bild der fertigen „Smarten Steckdose“</w:t>
+              <w:t xml:space="preserve">: </w:t>
+            </w:r>
+            <w:r>
+              <w:t>Arbeitspakete (Dauer und Aufteilung)</w:t>
             </w:r>
           </w:p>
         </w:tc>
       </w:tr>
     </w:tbl>
     <w:p/>
-    <w:p>
-      <w:r>
-        <w:br w:type="page"/>
-      </w:r>
-    </w:p>
-    <w:p>
-      <w:pPr>
-        <w:pStyle w:val="Heading1"/>
-      </w:pPr>
-      <w:bookmarkStart w:id="12" w:name="_Toc512005307"/>
-      <w:r>
-        <w:lastRenderedPageBreak/>
-        <w:t>Erweiterungspläne</w:t>
-      </w:r>
-      <w:bookmarkEnd w:id="12"/>
-    </w:p>
-    <w:p/>
-    <w:p>
-      <w:pPr>
-        <w:pStyle w:val="Heading2"/>
-      </w:pPr>
-      <w:bookmarkStart w:id="13" w:name="_Toc512005308"/>
-      <w:r>
-        <w:t>Fähigkeiten des USB Anschlusses verbessern</w:t>
-      </w:r>
-      <w:bookmarkEnd w:id="13"/>
-    </w:p>
-    <w:p>
-      <w:pPr>
-        <w:rPr>
-          <w:rFonts w:ascii="Arial" w:hAnsi="Arial" w:cs="Arial"/>
-          <w:sz w:val="24"/>
-        </w:rPr>
-      </w:pPr>
-      <w:r>
-        <w:rPr>
-          <w:rFonts w:ascii="Arial" w:hAnsi="Arial" w:cs="Arial"/>
-          <w:sz w:val="24"/>
-        </w:rPr>
-        <w:t xml:space="preserve">Da der momentan verwendete USB Anschluss einer der Generation 2.0 ist, kann er maximal 500 mA Strom liefern. Dies ist genug um Geräte aufzuladen, allerdings nur sehr langsam. </w:t>
-      </w:r>
-      <w:r>
-        <w:rPr>
-          <w:rFonts w:ascii="Arial" w:hAnsi="Arial" w:cs="Arial"/>
-          <w:sz w:val="24"/>
-        </w:rPr>
-        <w:t>Es könnte</w:t>
-      </w:r>
-      <w:r>
-        <w:rPr>
-          <w:rFonts w:ascii="Arial" w:hAnsi="Arial" w:cs="Arial"/>
-          <w:sz w:val="24"/>
-        </w:rPr>
-        <w:t xml:space="preserve"> ein alternativer USB Anschluss mit mehr Ausgangsleistung </w:t>
-      </w:r>
-      <w:r>
-        <w:rPr>
-          <w:rFonts w:ascii="Arial" w:hAnsi="Arial" w:cs="Arial"/>
-          <w:sz w:val="24"/>
-        </w:rPr>
-        <w:t>eingebaut</w:t>
-      </w:r>
-      <w:r>
-        <w:rPr>
-          <w:rFonts w:ascii="Arial" w:hAnsi="Arial" w:cs="Arial"/>
-          <w:sz w:val="24"/>
-        </w:rPr>
-        <w:t xml:space="preserve"> werden.</w:t>
-      </w:r>
-      <w:r>
-        <w:rPr>
-          <w:rFonts w:ascii="Arial" w:hAnsi="Arial" w:cs="Arial"/>
-          <w:sz w:val="24"/>
-        </w:rPr>
-        <w:t xml:space="preserve"> Der Einbau eines zweiten USB Anschlusses wäre ebenfalls noch möglich.</w:t>
-      </w:r>
-    </w:p>
-    <w:p>
-      <w:pPr>
-        <w:rPr>
-          <w:rFonts w:ascii="Arial" w:hAnsi="Arial" w:cs="Arial"/>
-          <w:sz w:val="24"/>
-        </w:rPr>
-      </w:pPr>
-      <w:r>
-        <w:rPr>
-          <w:rFonts w:ascii="Arial" w:hAnsi="Arial" w:cs="Arial"/>
-          <w:sz w:val="24"/>
-        </w:rPr>
-        <w:t xml:space="preserve">Für beide dieser Ideen ist </w:t>
-      </w:r>
-      <w:r>
-        <w:rPr>
-          <w:rFonts w:ascii="Arial" w:hAnsi="Arial" w:cs="Arial"/>
-          <w:sz w:val="24"/>
-        </w:rPr>
-        <w:t>jedoch unausweichlich</w:t>
-      </w:r>
-      <w:r>
-        <w:rPr>
-          <w:rFonts w:ascii="Arial" w:hAnsi="Arial" w:cs="Arial"/>
-          <w:sz w:val="24"/>
-        </w:rPr>
-        <w:t xml:space="preserve"> ein besserer Transformator nötig. Der momentan verwendete kann nur 4,5 Watt Leistung liefern. Dies reicht genau zur Versorgung des 500 mA USB Anschlusses (5 V * 0,5 A = 2,5 W) und des Arduino Bausteins (egal ob</w:t>
-      </w:r>
-      <w:r>
-        <w:rPr>
-          <w:rFonts w:ascii="Arial" w:hAnsi="Arial" w:cs="Arial"/>
-          <w:sz w:val="24"/>
-        </w:rPr>
-        <w:t xml:space="preserve"> dem</w:t>
-      </w:r>
-      <w:r>
-        <w:rPr>
-          <w:rFonts w:ascii="Arial" w:hAnsi="Arial" w:cs="Arial"/>
-          <w:sz w:val="24"/>
-        </w:rPr>
-        <w:t xml:space="preserve"> </w:t>
-      </w:r>
-      <w:proofErr w:type="spellStart"/>
-      <w:r>
-        <w:rPr>
-          <w:rFonts w:ascii="Arial" w:hAnsi="Arial" w:cs="Arial"/>
-          <w:sz w:val="24"/>
-        </w:rPr>
-        <w:t>ATtiny</w:t>
-      </w:r>
-      <w:proofErr w:type="spellEnd"/>
-      <w:r>
-        <w:rPr>
-          <w:rFonts w:ascii="Arial" w:hAnsi="Arial" w:cs="Arial"/>
-          <w:sz w:val="24"/>
-        </w:rPr>
-        <w:t xml:space="preserve"> oder eventuell </w:t>
-      </w:r>
-      <w:r>
-        <w:rPr>
-          <w:rFonts w:ascii="Arial" w:hAnsi="Arial" w:cs="Arial"/>
-          <w:sz w:val="24"/>
-        </w:rPr>
-        <w:t xml:space="preserve">irgendwann einem </w:t>
-      </w:r>
-      <w:proofErr w:type="spellStart"/>
-      <w:r>
-        <w:rPr>
-          <w:rFonts w:ascii="Arial" w:hAnsi="Arial" w:cs="Arial"/>
-          <w:sz w:val="24"/>
-        </w:rPr>
-        <w:t>NodeMCU</w:t>
-      </w:r>
-      <w:proofErr w:type="spellEnd"/>
-      <w:r>
-        <w:rPr>
-          <w:rFonts w:ascii="Arial" w:hAnsi="Arial" w:cs="Arial"/>
-          <w:sz w:val="24"/>
-        </w:rPr>
-        <w:t>), für mehr allerdings nicht.</w:t>
-      </w:r>
-      <w:r>
-        <w:rPr>
-          <w:rFonts w:ascii="Arial" w:hAnsi="Arial" w:cs="Arial"/>
-          <w:sz w:val="24"/>
-        </w:rPr>
-        <w:t xml:space="preserve"> Ein besserer Transformator würde allerdings mit hoher Wahrscheinlichkeit auch ein größeres Gehäuse </w:t>
-      </w:r>
-      <w:proofErr w:type="spellStart"/>
-      <w:r>
-        <w:rPr>
-          <w:rFonts w:ascii="Arial" w:hAnsi="Arial" w:cs="Arial"/>
-          <w:sz w:val="24"/>
-        </w:rPr>
-        <w:t>vorraussetzen</w:t>
-      </w:r>
-      <w:proofErr w:type="spellEnd"/>
-      <w:r>
-        <w:rPr>
-          <w:rFonts w:ascii="Arial" w:hAnsi="Arial" w:cs="Arial"/>
-          <w:sz w:val="24"/>
-        </w:rPr>
-        <w:t>.</w:t>
-      </w:r>
-    </w:p>
-    <w:p>
-      <w:pPr>
-        <w:rPr>
-          <w:rFonts w:ascii="Arial" w:hAnsi="Arial" w:cs="Arial"/>
-          <w:sz w:val="24"/>
-        </w:rPr>
-      </w:pPr>
-    </w:p>
-    <w:p>
-      <w:pPr>
-        <w:pStyle w:val="Heading2"/>
-      </w:pPr>
-      <w:bookmarkStart w:id="14" w:name="_Toc512005309"/>
-      <w:r>
-        <w:t>Eigene Platine entwickeln und Status LED hinzufügen</w:t>
-      </w:r>
-      <w:bookmarkEnd w:id="14"/>
-    </w:p>
-    <w:p>
-      <w:pPr>
-        <w:rPr>
-          <w:rFonts w:ascii="Arial" w:hAnsi="Arial" w:cs="Arial"/>
-          <w:sz w:val="24"/>
-        </w:rPr>
-      </w:pPr>
-      <w:r>
-        <w:rPr>
-          <w:rFonts w:ascii="Arial" w:hAnsi="Arial" w:cs="Arial"/>
-          <w:sz w:val="24"/>
-        </w:rPr>
-        <w:t>Sollten mehrere dieser Geräte gebaut werden, wäre</w:t>
-      </w:r>
-      <w:r>
-        <w:rPr>
-          <w:rFonts w:ascii="Arial" w:hAnsi="Arial" w:cs="Arial"/>
-          <w:sz w:val="24"/>
-        </w:rPr>
-        <w:t xml:space="preserve"> </w:t>
-      </w:r>
-      <w:r>
-        <w:rPr>
-          <w:rFonts w:ascii="Arial" w:hAnsi="Arial" w:cs="Arial"/>
-          <w:sz w:val="24"/>
-        </w:rPr>
-        <w:t xml:space="preserve">es bestimmt vorteilhaft </w:t>
-      </w:r>
-      <w:r>
-        <w:rPr>
-          <w:rFonts w:ascii="Arial" w:hAnsi="Arial" w:cs="Arial"/>
-          <w:sz w:val="24"/>
-        </w:rPr>
-        <w:t>eine</w:t>
-      </w:r>
-      <w:r>
-        <w:rPr>
-          <w:rFonts w:ascii="Arial" w:hAnsi="Arial" w:cs="Arial"/>
-          <w:sz w:val="24"/>
-        </w:rPr>
-        <w:t xml:space="preserve"> eigene</w:t>
-      </w:r>
-      <w:r>
-        <w:rPr>
-          <w:rFonts w:ascii="Arial" w:hAnsi="Arial" w:cs="Arial"/>
-          <w:sz w:val="24"/>
-        </w:rPr>
-        <w:t xml:space="preserve"> Platine für die beiden Schaltungen</w:t>
-      </w:r>
-      <w:r>
-        <w:rPr>
-          <w:rFonts w:ascii="Arial" w:hAnsi="Arial" w:cs="Arial"/>
-          <w:sz w:val="24"/>
-        </w:rPr>
-        <w:t xml:space="preserve"> zu</w:t>
-      </w:r>
-      <w:r>
-        <w:rPr>
-          <w:rFonts w:ascii="Arial" w:hAnsi="Arial" w:cs="Arial"/>
-          <w:sz w:val="24"/>
-        </w:rPr>
-        <w:t xml:space="preserve"> entwickel</w:t>
-      </w:r>
-      <w:r>
-        <w:rPr>
-          <w:rFonts w:ascii="Arial" w:hAnsi="Arial" w:cs="Arial"/>
-          <w:sz w:val="24"/>
-        </w:rPr>
-        <w:t>n</w:t>
-      </w:r>
-      <w:r>
-        <w:rPr>
-          <w:rFonts w:ascii="Arial" w:hAnsi="Arial" w:cs="Arial"/>
-          <w:sz w:val="24"/>
-        </w:rPr>
-        <w:t xml:space="preserve"> und </w:t>
-      </w:r>
-      <w:r>
-        <w:rPr>
-          <w:rFonts w:ascii="Arial" w:hAnsi="Arial" w:cs="Arial"/>
-          <w:sz w:val="24"/>
-        </w:rPr>
-        <w:t>anzufertigen</w:t>
-      </w:r>
-      <w:r>
-        <w:rPr>
-          <w:rFonts w:ascii="Arial" w:hAnsi="Arial" w:cs="Arial"/>
-          <w:sz w:val="24"/>
-        </w:rPr>
-        <w:t xml:space="preserve"> werden. Dies würde das Gerät kompakter machen und gleichzeitig könnte darauf noch eine Status LED verbaut werden, welche in diversen Farben leuchtet um den aktuellen Status der Steckdose oder des USB Anschlusses anzuzeigen. D</w:t>
-      </w:r>
-      <w:r>
-        <w:rPr>
-          <w:rFonts w:ascii="Arial" w:hAnsi="Arial" w:cs="Arial"/>
-          <w:sz w:val="24"/>
-        </w:rPr>
-        <w:t xml:space="preserve">as </w:t>
-      </w:r>
-      <w:proofErr w:type="spellStart"/>
-      <w:r>
-        <w:rPr>
-          <w:rFonts w:ascii="Arial" w:hAnsi="Arial" w:cs="Arial"/>
-          <w:sz w:val="24"/>
-        </w:rPr>
-        <w:t>ATtiny</w:t>
-      </w:r>
-      <w:proofErr w:type="spellEnd"/>
-      <w:r>
-        <w:rPr>
-          <w:rFonts w:ascii="Arial" w:hAnsi="Arial" w:cs="Arial"/>
-          <w:sz w:val="24"/>
-        </w:rPr>
-        <w:t xml:space="preserve"> hätte hierfür ebenso noch </w:t>
-      </w:r>
-      <w:r>
-        <w:rPr>
-          <w:rFonts w:ascii="Arial" w:hAnsi="Arial" w:cs="Arial"/>
-          <w:sz w:val="24"/>
-        </w:rPr>
-        <w:t>einige</w:t>
-      </w:r>
-      <w:r>
-        <w:rPr>
-          <w:rFonts w:ascii="Arial" w:hAnsi="Arial" w:cs="Arial"/>
-          <w:sz w:val="24"/>
-        </w:rPr>
-        <w:t xml:space="preserve"> freie PINs.</w:t>
-      </w:r>
-    </w:p>
-    <w:p/>
-    <w:p>
-      <w:pPr>
-        <w:pStyle w:val="Heading2"/>
-      </w:pPr>
-      <w:bookmarkStart w:id="15" w:name="_Toc512005310"/>
-      <w:r>
-        <w:t>Not-Aus Schalter</w:t>
-      </w:r>
-      <w:bookmarkEnd w:id="15"/>
-    </w:p>
-    <w:p>
-      <w:pPr>
-        <w:rPr>
-          <w:rFonts w:ascii="Arial" w:hAnsi="Arial" w:cs="Arial"/>
-          <w:sz w:val="24"/>
-        </w:rPr>
-      </w:pPr>
-      <w:r>
-        <w:rPr>
-          <w:rFonts w:ascii="Arial" w:hAnsi="Arial" w:cs="Arial"/>
-          <w:sz w:val="24"/>
-        </w:rPr>
-        <w:t>Man könnte</w:t>
-      </w:r>
-      <w:r>
-        <w:rPr>
-          <w:rFonts w:ascii="Arial" w:hAnsi="Arial" w:cs="Arial"/>
-          <w:sz w:val="24"/>
-        </w:rPr>
-        <w:t xml:space="preserve"> noch ein</w:t>
-      </w:r>
-      <w:r>
-        <w:rPr>
-          <w:rFonts w:ascii="Arial" w:hAnsi="Arial" w:cs="Arial"/>
-          <w:sz w:val="24"/>
-        </w:rPr>
-        <w:t>en</w:t>
-      </w:r>
-      <w:r>
-        <w:rPr>
-          <w:rFonts w:ascii="Arial" w:hAnsi="Arial" w:cs="Arial"/>
-          <w:sz w:val="24"/>
-        </w:rPr>
-        <w:t xml:space="preserve"> Not-Aus Schalter </w:t>
-      </w:r>
-      <w:proofErr w:type="spellStart"/>
-      <w:r>
-        <w:rPr>
-          <w:rFonts w:ascii="Arial" w:hAnsi="Arial" w:cs="Arial"/>
-          <w:sz w:val="24"/>
-        </w:rPr>
-        <w:t>hinzugefüg</w:t>
-      </w:r>
-      <w:r>
-        <w:rPr>
-          <w:rFonts w:ascii="Arial" w:hAnsi="Arial" w:cs="Arial"/>
-          <w:sz w:val="24"/>
-        </w:rPr>
-        <w:t>en</w:t>
-      </w:r>
-      <w:proofErr w:type="spellEnd"/>
-      <w:r>
-        <w:rPr>
-          <w:rFonts w:ascii="Arial" w:hAnsi="Arial" w:cs="Arial"/>
-          <w:sz w:val="24"/>
-        </w:rPr>
-        <w:t xml:space="preserve">, welcher einen „ein“ und einen „aus“ Zustand hat und das gesamte Gerät deaktivieren kann, wenn es nicht benötigt wird oder nicht mehr funktioniert (Neustart des </w:t>
-      </w:r>
-      <w:proofErr w:type="spellStart"/>
-      <w:r>
-        <w:rPr>
-          <w:rFonts w:ascii="Arial" w:hAnsi="Arial" w:cs="Arial"/>
-          <w:sz w:val="24"/>
-        </w:rPr>
-        <w:t>ATtiny</w:t>
-      </w:r>
-      <w:proofErr w:type="spellEnd"/>
-      <w:r>
-        <w:rPr>
-          <w:rFonts w:ascii="Arial" w:hAnsi="Arial" w:cs="Arial"/>
-          <w:sz w:val="24"/>
-        </w:rPr>
-        <w:t>).</w:t>
-      </w:r>
-    </w:p>
-    <w:p/>
-    <w:p>
-      <w:pPr>
-        <w:pStyle w:val="Heading2"/>
-      </w:pPr>
-      <w:bookmarkStart w:id="16" w:name="_Toc512005311"/>
-      <w:r>
-        <w:t>Kompatibilität mit Smart-Home Einrichtungen</w:t>
-      </w:r>
-      <w:bookmarkEnd w:id="16"/>
-    </w:p>
-    <w:p>
-      <w:pPr>
-        <w:rPr>
-          <w:rFonts w:ascii="Arial" w:hAnsi="Arial" w:cs="Arial"/>
-          <w:sz w:val="24"/>
-        </w:rPr>
-      </w:pPr>
-      <w:r>
-        <w:rPr>
-          <w:rFonts w:ascii="Arial" w:hAnsi="Arial" w:cs="Arial"/>
-          <w:sz w:val="24"/>
-        </w:rPr>
-        <w:t xml:space="preserve">Die absolute Vernetzung könnte erzielt werden, wenn sich das Gerät nicht mehr nur per Infrarot Fernbedienung, sondern eventuell auch von einem Computer oder sogar Smartphone gesteuert werden kann. Hierfür wäre allerdings ein </w:t>
-      </w:r>
-      <w:r>
-        <w:rPr>
-          <w:rFonts w:ascii="Arial" w:hAnsi="Arial" w:cs="Arial"/>
-          <w:sz w:val="24"/>
-        </w:rPr>
-        <w:t xml:space="preserve">Arduino Baustein mit </w:t>
-      </w:r>
-      <w:r>
-        <w:rPr>
-          <w:rFonts w:ascii="Arial" w:hAnsi="Arial" w:cs="Arial"/>
-          <w:sz w:val="24"/>
-        </w:rPr>
-        <w:t>WLAN</w:t>
-      </w:r>
-      <w:r>
-        <w:rPr>
-          <w:rFonts w:ascii="Arial" w:hAnsi="Arial" w:cs="Arial"/>
-          <w:sz w:val="24"/>
-        </w:rPr>
-        <w:t xml:space="preserve">-Modul (zum Beispiel ein </w:t>
-      </w:r>
-      <w:proofErr w:type="spellStart"/>
-      <w:r>
-        <w:rPr>
-          <w:rFonts w:ascii="Arial" w:hAnsi="Arial" w:cs="Arial"/>
-          <w:sz w:val="24"/>
-        </w:rPr>
-        <w:t>NodeMCU</w:t>
-      </w:r>
-      <w:proofErr w:type="spellEnd"/>
-      <w:r>
-        <w:rPr>
-          <w:rFonts w:ascii="Arial" w:hAnsi="Arial" w:cs="Arial"/>
-          <w:sz w:val="24"/>
-        </w:rPr>
-        <w:t>)</w:t>
-      </w:r>
-      <w:r>
-        <w:rPr>
-          <w:rFonts w:ascii="Arial" w:hAnsi="Arial" w:cs="Arial"/>
-          <w:sz w:val="24"/>
-        </w:rPr>
-        <w:t xml:space="preserve"> benötigt.</w:t>
-      </w:r>
-    </w:p>
-    <w:p>
-      <w:pPr>
-        <w:rPr>
-          <w:rFonts w:ascii="Arial" w:hAnsi="Arial" w:cs="Arial"/>
-          <w:sz w:val="24"/>
-        </w:rPr>
-      </w:pPr>
-      <w:r>
-        <w:rPr>
-          <w:rFonts w:ascii="Arial" w:hAnsi="Arial" w:cs="Arial"/>
-          <w:sz w:val="24"/>
-        </w:rPr>
-        <w:t xml:space="preserve">Sollte diese Idee allerdings umgesetzt werden, kann ebenfalls noch eine Steuerung </w:t>
-      </w:r>
-      <w:r>
-        <w:rPr>
-          <w:rFonts w:ascii="Arial" w:hAnsi="Arial" w:cs="Arial"/>
-          <w:sz w:val="24"/>
-        </w:rPr>
-        <w:t>per</w:t>
-      </w:r>
-      <w:r>
-        <w:rPr>
-          <w:rFonts w:ascii="Arial" w:hAnsi="Arial" w:cs="Arial"/>
-          <w:sz w:val="24"/>
-        </w:rPr>
-        <w:t xml:space="preserve"> </w:t>
-      </w:r>
-      <w:r>
-        <w:rPr>
-          <w:rFonts w:ascii="Arial" w:hAnsi="Arial" w:cs="Arial"/>
-          <w:sz w:val="24"/>
-        </w:rPr>
-        <w:t>„</w:t>
-      </w:r>
-      <w:r>
-        <w:rPr>
-          <w:rFonts w:ascii="Arial" w:hAnsi="Arial" w:cs="Arial"/>
-          <w:sz w:val="24"/>
-        </w:rPr>
-        <w:t>Amazo</w:t>
-      </w:r>
-      <w:r>
-        <w:rPr>
-          <w:rFonts w:ascii="Arial" w:hAnsi="Arial" w:cs="Arial"/>
-          <w:sz w:val="24"/>
-        </w:rPr>
-        <w:t>n Echo“ oder „Google Home“ kompatiblen Geräten entwickelt werden.</w:t>
-      </w:r>
-    </w:p>
-    <w:p>
-      <w:pPr>
-        <w:rPr>
-          <w:rFonts w:ascii="Arial" w:hAnsi="Arial" w:cs="Arial"/>
-          <w:sz w:val="24"/>
-        </w:rPr>
-      </w:pPr>
-    </w:p>
-    <w:p>
-      <w:pPr>
-        <w:rPr>
-          <w:rFonts w:ascii="Arial" w:hAnsi="Arial" w:cs="Arial"/>
-          <w:sz w:val="24"/>
-        </w:rPr>
-      </w:pPr>
-      <w:r>
-        <w:rPr>
-          <w:rFonts w:ascii="Arial" w:hAnsi="Arial" w:cs="Arial"/>
-          <w:sz w:val="24"/>
-        </w:rPr>
-        <w:t>Allgemein</w:t>
-      </w:r>
-      <w:r>
-        <w:rPr>
-          <w:rFonts w:ascii="Arial" w:hAnsi="Arial" w:cs="Arial"/>
-          <w:sz w:val="24"/>
-        </w:rPr>
-        <w:t xml:space="preserve"> gibt</w:t>
-      </w:r>
-      <w:r>
-        <w:rPr>
-          <w:rFonts w:ascii="Arial" w:hAnsi="Arial" w:cs="Arial"/>
-          <w:sz w:val="24"/>
-        </w:rPr>
-        <w:t xml:space="preserve"> es</w:t>
-      </w:r>
-      <w:r>
-        <w:rPr>
-          <w:rFonts w:ascii="Arial" w:hAnsi="Arial" w:cs="Arial"/>
-          <w:sz w:val="24"/>
-        </w:rPr>
-        <w:t xml:space="preserve"> </w:t>
-      </w:r>
-      <w:r>
-        <w:rPr>
-          <w:rFonts w:ascii="Arial" w:hAnsi="Arial" w:cs="Arial"/>
-          <w:sz w:val="24"/>
-        </w:rPr>
-        <w:t>also</w:t>
-      </w:r>
-      <w:r>
-        <w:rPr>
-          <w:rFonts w:ascii="Arial" w:hAnsi="Arial" w:cs="Arial"/>
-          <w:sz w:val="24"/>
-        </w:rPr>
-        <w:t xml:space="preserve"> genügend Ideen zur Erweiterung dieses Projektes/Gerätes. </w:t>
-      </w:r>
-    </w:p>
     <w:sectPr>
       <w:headerReference w:type="default" r:id="rId13"/>
       <w:footerReference w:type="default" r:id="rId14"/>
@@ -4689,16 +5061,31 @@
       <w:pStyle w:val="Footer"/>
     </w:pPr>
     <w:r>
-      <w:t>„Smarte Steckdose“ V</w:t>
+      <w:t>„</w:t>
     </w:r>
     <w:r>
-      <w:t>1.0</w:t>
+      <w:t>3D-Mouse</w:t>
+    </w:r>
+    <w:r>
+      <w:t>“ V</w:t>
+    </w:r>
+    <w:r>
+      <w:t>0</w:t>
+    </w:r>
+    <w:r>
+      <w:t>.</w:t>
+    </w:r>
+    <w:r>
+      <w:t>1</w:t>
     </w:r>
     <w:r>
       <w:ptab w:relativeTo="margin" w:alignment="center" w:leader="none"/>
     </w:r>
     <w:r>
-      <w:t>W-EL – 4BHEL</w:t>
+      <w:t>HWE &amp; DIC</w:t>
+    </w:r>
+    <w:r>
+      <w:t xml:space="preserve"> – 4BHEL</w:t>
     </w:r>
     <w:r>
       <w:ptab w:relativeTo="margin" w:alignment="right" w:leader="none"/>
@@ -4779,7 +5166,7 @@
     </w:pPr>
     <w:r>
       <w:drawing>
-        <wp:anchor distT="0" distB="0" distL="114300" distR="114300" simplePos="0" relativeHeight="251659264" behindDoc="1" locked="0" layoutInCell="1" allowOverlap="1" wp14:anchorId="21821E7D" wp14:editId="17D86E70">
+        <wp:anchor distT="0" distB="0" distL="114300" distR="114300" simplePos="0" relativeHeight="251659264" behindDoc="1" locked="0" layoutInCell="1" allowOverlap="1" wp14:anchorId="562A693E" wp14:editId="341460F7">
           <wp:simplePos x="0" y="0"/>
           <wp:positionH relativeFrom="margin">
             <wp:align>left</wp:align>
@@ -4790,7 +5177,7 @@
           <wp:extent cx="1319530" cy="304800"/>
           <wp:effectExtent l="0" t="0" r="0" b="0"/>
           <wp:wrapNone/>
-          <wp:docPr id="11" name="Grafik 11" descr="http://projects.htl-klu.at/Projekt_1213/pr5ahete07/Internet/images/htl-logo.gif"/>
+          <wp:docPr id="19" name="Grafik 11" descr="http://projects.htl-klu.at/Projekt_1213/pr5ahete07/Internet/images/htl-logo.gif"/>
           <wp:cNvGraphicFramePr>
             <a:graphicFrameLocks xmlns:a="http://schemas.openxmlformats.org/drawingml/2006/main" noChangeAspect="1"/>
           </wp:cNvGraphicFramePr>
@@ -4869,8 +5256,6 @@
       <w:t>.2018</w:t>
     </w:r>
   </w:p>
-  <w:p/>
-  <w:p/>
 </w:hdr>
 </file>
 
@@ -7378,7 +7763,7 @@
 </file>
 
 <file path=customXml/itemProps1.xml><?xml version="1.0" encoding="utf-8"?>
-<ds:datastoreItem xmlns:ds="http://schemas.openxmlformats.org/officeDocument/2006/customXml" ds:itemID="{B7015468-31A5-474C-997F-D88967B40F88}">
+<ds:datastoreItem xmlns:ds="http://schemas.openxmlformats.org/officeDocument/2006/customXml" ds:itemID="{2B90B1D2-067B-4AFB-B8E8-43F7C76EF0FF}">
   <ds:schemaRefs>
     <ds:schemaRef ds:uri="http://schemas.openxmlformats.org/officeDocument/2006/bibliography"/>
   </ds:schemaRefs>

</xml_diff>

<commit_message>
Doku update and Eagle File
</commit_message>
<xml_diff>
--- a/Dokumentation/3D-Mouse_Doku.docx
+++ b/Dokumentation/3D-Mouse_Doku.docx
@@ -4,6 +4,8 @@
   <w:body>
     <w:p>
       <w:bookmarkStart w:id="0" w:name="_Toc437422769"/>
+      <w:bookmarkStart w:id="1" w:name="_GoBack"/>
+      <w:bookmarkEnd w:id="1"/>
       <w:r>
         <w:softHyphen/>
       </w:r>
@@ -692,8 +694,6 @@
             </w:rPr>
             <w:t>Inhaltsverzeichnis</w:t>
           </w:r>
-          <w:bookmarkStart w:id="1" w:name="_GoBack"/>
-          <w:bookmarkEnd w:id="1"/>
         </w:p>
         <w:p>
           <w:pPr>
@@ -4763,22 +4763,69 @@
         <w:t>(Fusion 360)</w:t>
       </w:r>
       <w:r>
-        <w:t xml:space="preserve"> gezeichnet und in der Schule gedruckt. Auch eine Status-LED w</w:t>
-      </w:r>
-      <w:r>
-        <w:t>u</w:t>
-      </w:r>
-      <w:r>
-        <w:t>rd</w:t>
-      </w:r>
-      <w:r>
-        <w:t>e</w:t>
-      </w:r>
-      <w:r>
-        <w:t xml:space="preserve"> noch verbaut, um auf Fehler in der WLAN-Verbindung hinweisen zu können.</w:t>
+        <w:t xml:space="preserve"> gezeichnet und in der Schule gedruckt.</w:t>
       </w:r>
     </w:p>
     <w:p/>
+    <w:p>
+      <w:pPr>
+        <w:pStyle w:val="Heading3"/>
+      </w:pPr>
+      <w:r>
+        <w:t>Ungeplantes Zusatzelement: RGB LED</w:t>
+      </w:r>
+    </w:p>
+    <w:p>
+      <w:r>
+        <w:t xml:space="preserve">Gegen Ende des Projektes wurde eine weitere, anfangs ungeplante Funktion zur Demonstration der Datenübertragung zwischen einem Computer und dem </w:t>
+      </w:r>
+      <w:proofErr w:type="spellStart"/>
+      <w:r>
+        <w:t>NodeMCU</w:t>
+      </w:r>
+      <w:proofErr w:type="spellEnd"/>
+      <w:r>
+        <w:t xml:space="preserve"> hinzugefügt: E</w:t>
+      </w:r>
+      <w:r>
+        <w:t xml:space="preserve">ine </w:t>
+      </w:r>
+      <w:r>
+        <w:t>RGB</w:t>
+      </w:r>
+      <w:r>
+        <w:t xml:space="preserve"> </w:t>
+      </w:r>
+      <w:r>
+        <w:t>LED w</w:t>
+      </w:r>
+      <w:r>
+        <w:t>u</w:t>
+      </w:r>
+      <w:r>
+        <w:t>rd</w:t>
+      </w:r>
+      <w:r>
+        <w:t>e</w:t>
+      </w:r>
+      <w:r>
+        <w:t xml:space="preserve"> </w:t>
+      </w:r>
+      <w:r>
+        <w:t>zusätzlich</w:t>
+      </w:r>
+      <w:r>
+        <w:t xml:space="preserve"> verbau</w:t>
+      </w:r>
+      <w:r>
+        <w:t>t, deren Farbe kann mithilfe von 3 Farbintensitätsreglern (je einem pro Farbe) im Unity Programm eingestellt werden.</w:t>
+      </w:r>
+    </w:p>
+    <w:p>
+      <w:r>
+        <w:t>Während das Gerät startet (also nachdem es eingeschalten oder zurückgesetzt wurde) dient die RGB LED als Status LED. Am Beginn des Startvorganges leuchtet sie vorerst rot, während der Sensor kalibriert wird gelb, während die WLAN Verbindung durchgeführt wird blau und wenn alles funktioniert hat grün. Dies signalisiert dann, dass das Gerät zum Einsatz bereit ist.</w:t>
+      </w:r>
+    </w:p>
     <w:p>
       <w:r>
         <w:br w:type="page"/>
@@ -5631,12 +5678,12 @@
     </w:p>
     <w:p/>
     <w:p>
-      <w:r>
-        <w:t xml:space="preserve">LED, </w:t>
-      </w:r>
       <w:proofErr w:type="spellStart"/>
       <w:r>
-        <w:t>Reset</w:t>
+        <w:t>R</w:t>
+      </w:r>
+      <w:r>
+        <w:t>eset</w:t>
       </w:r>
       <w:proofErr w:type="spellEnd"/>
       <w:r>
@@ -9769,7 +9816,7 @@
 </file>
 
 <file path=customXml/itemProps1.xml><?xml version="1.0" encoding="utf-8"?>
-<ds:datastoreItem xmlns:ds="http://schemas.openxmlformats.org/officeDocument/2006/customXml" ds:itemID="{05F49E60-11A5-4E2C-A7B0-76683E964CBC}">
+<ds:datastoreItem xmlns:ds="http://schemas.openxmlformats.org/officeDocument/2006/customXml" ds:itemID="{803918EC-1CCF-467B-9BF3-636FA060FCE1}">
   <ds:schemaRefs>
     <ds:schemaRef ds:uri="http://schemas.openxmlformats.org/officeDocument/2006/bibliography"/>
   </ds:schemaRefs>

</xml_diff>